<commit_message>
finished Dongci Daci, added acknowledgments
</commit_message>
<xml_diff>
--- a/assets/img/img_adjust.docx
+++ b/assets/img/img_adjust.docx
@@ -53,6 +53,7 @@
         <w:rPr>
           <w:noProof/>
         </w:rPr>
+        <w:lastRenderedPageBreak/>
         <w:drawing>
           <wp:inline distT="0" distB="0" distL="0" distR="0">
             <wp:extent cx="5596759" cy="3599180"/>
@@ -103,8 +104,3327 @@
         </w:drawing>
       </w:r>
     </w:p>
+    <w:p/>
+    <w:p/>
+    <w:p/>
+    <w:p/>
+    <w:p/>
+    <w:p/>
+    <w:p/>
+    <w:p/>
+    <w:p/>
+    <w:p/>
+    <w:p/>
+    <w:p/>
+    <w:p>
+      <w:r>
+        <w:lastRenderedPageBreak/>
+        <w:softHyphen/>
+      </w:r>
+      <w:r>
+        <w:softHyphen/>
+      </w:r>
+    </w:p>
+    <w:p/>
+    <w:p>
+      <w:pPr>
+        <w:rPr>
+          <w:vertAlign w:val="subscript"/>
+          <w:lang w:val="en-US"/>
+        </w:rPr>
+      </w:pPr>
+      <w:r>
+        <w:rPr>
+          <w:noProof/>
+        </w:rPr>
+        <mc:AlternateContent>
+          <mc:Choice Requires="wps">
+            <w:drawing>
+              <wp:anchor distT="0" distB="0" distL="114300" distR="114300" simplePos="0" relativeHeight="251737088" behindDoc="0" locked="0" layoutInCell="1" allowOverlap="1" wp14:anchorId="56E6D9D4" wp14:editId="713F76ED">
+                <wp:simplePos x="0" y="0"/>
+                <wp:positionH relativeFrom="column">
+                  <wp:posOffset>5774690</wp:posOffset>
+                </wp:positionH>
+                <wp:positionV relativeFrom="paragraph">
+                  <wp:posOffset>35511</wp:posOffset>
+                </wp:positionV>
+                <wp:extent cx="2540830" cy="407963"/>
+                <wp:effectExtent l="0" t="0" r="0" b="0"/>
+                <wp:wrapNone/>
+                <wp:docPr id="414223351" name="Rectangle 2"/>
+                <wp:cNvGraphicFramePr/>
+                <a:graphic xmlns:a="http://schemas.openxmlformats.org/drawingml/2006/main">
+                  <a:graphicData uri="http://schemas.microsoft.com/office/word/2010/wordprocessingShape">
+                    <wps:wsp>
+                      <wps:cNvSpPr/>
+                      <wps:spPr>
+                        <a:xfrm>
+                          <a:off x="0" y="0"/>
+                          <a:ext cx="2540830" cy="407963"/>
+                        </a:xfrm>
+                        <a:prstGeom prst="rect">
+                          <a:avLst/>
+                        </a:prstGeom>
+                        <a:noFill/>
+                        <a:ln>
+                          <a:noFill/>
+                        </a:ln>
+                      </wps:spPr>
+                      <wps:style>
+                        <a:lnRef idx="2">
+                          <a:schemeClr val="dk1">
+                            <a:shade val="15000"/>
+                          </a:schemeClr>
+                        </a:lnRef>
+                        <a:fillRef idx="1">
+                          <a:schemeClr val="dk1"/>
+                        </a:fillRef>
+                        <a:effectRef idx="0">
+                          <a:schemeClr val="dk1"/>
+                        </a:effectRef>
+                        <a:fontRef idx="minor">
+                          <a:schemeClr val="lt1"/>
+                        </a:fontRef>
+                      </wps:style>
+                      <wps:txbx>
+                        <w:txbxContent>
+                          <w:p>
+                            <w:pPr>
+                              <w:jc w:val="center"/>
+                              <w:rPr>
+                                <w:b/>
+                                <w:bCs/>
+                                <w:sz w:val="32"/>
+                                <w:szCs w:val="32"/>
+                              </w:rPr>
+                            </w:pPr>
+                            <w:r>
+                              <w:rPr>
+                                <w:rFonts w:hint="eastAsia"/>
+                                <w:b/>
+                                <w:bCs/>
+                                <w:sz w:val="32"/>
+                                <w:szCs w:val="32"/>
+                              </w:rPr>
+                              <w:t>Pro</w:t>
+                            </w:r>
+                            <w:r>
+                              <w:rPr>
+                                <w:b/>
+                                <w:bCs/>
+                                <w:sz w:val="32"/>
+                                <w:szCs w:val="32"/>
+                              </w:rPr>
+                              <w:t>duct Conceptual Model</w:t>
+                            </w:r>
+                          </w:p>
+                        </w:txbxContent>
+                      </wps:txbx>
+                      <wps:bodyPr rot="0" spcFirstLastPara="0" vertOverflow="overflow" horzOverflow="overflow" vert="horz" wrap="square" lIns="91440" tIns="45720" rIns="91440" bIns="45720" numCol="1" spcCol="0" rtlCol="0" fromWordArt="0" anchor="ctr" anchorCtr="0" forceAA="0" compatLnSpc="1">
+                        <a:prstTxWarp prst="textNoShape">
+                          <a:avLst/>
+                        </a:prstTxWarp>
+                        <a:noAutofit/>
+                      </wps:bodyPr>
+                    </wps:wsp>
+                  </a:graphicData>
+                </a:graphic>
+                <wp14:sizeRelH relativeFrom="margin">
+                  <wp14:pctWidth>0</wp14:pctWidth>
+                </wp14:sizeRelH>
+                <wp14:sizeRelV relativeFrom="margin">
+                  <wp14:pctHeight>0</wp14:pctHeight>
+                </wp14:sizeRelV>
+              </wp:anchor>
+            </w:drawing>
+          </mc:Choice>
+          <mc:Fallback>
+            <w:pict>
+              <v:rect w14:anchorId="56E6D9D4" id="Rectangle 2" o:spid="_x0000_s1026" style="position:absolute;margin-left:454.7pt;margin-top:2.8pt;width:200.05pt;height:32.1pt;z-index:251737088;visibility:visible;mso-wrap-style:square;mso-width-percent:0;mso-height-percent:0;mso-wrap-distance-left:9pt;mso-wrap-distance-top:0;mso-wrap-distance-right:9pt;mso-wrap-distance-bottom:0;mso-position-horizontal:absolute;mso-position-horizontal-relative:text;mso-position-vertical:absolute;mso-position-vertical-relative:text;mso-width-percent:0;mso-height-percent:0;mso-width-relative:margin;mso-height-relative:margin;v-text-anchor:middle" o:gfxdata="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" filled="f" stroked="f" strokeweight="1pt">
+                <v:textbox>
+                  <w:txbxContent>
+                    <w:p>
+                      <w:pPr>
+                        <w:jc w:val="center"/>
+                        <w:rPr>
+                          <w:b/>
+                          <w:bCs/>
+                          <w:sz w:val="32"/>
+                          <w:szCs w:val="32"/>
+                        </w:rPr>
+                      </w:pPr>
+                      <w:r>
+                        <w:rPr>
+                          <w:rFonts w:hint="eastAsia"/>
+                          <w:b/>
+                          <w:bCs/>
+                          <w:sz w:val="32"/>
+                          <w:szCs w:val="32"/>
+                        </w:rPr>
+                        <w:t>Pro</w:t>
+                      </w:r>
+                      <w:r>
+                        <w:rPr>
+                          <w:b/>
+                          <w:bCs/>
+                          <w:sz w:val="32"/>
+                          <w:szCs w:val="32"/>
+                        </w:rPr>
+                        <w:t>duct Conceptual Model</w:t>
+                      </w:r>
+                    </w:p>
+                  </w:txbxContent>
+                </v:textbox>
+              </v:rect>
+            </w:pict>
+          </mc:Fallback>
+        </mc:AlternateContent>
+      </w:r>
+      <w:r>
+        <w:rPr>
+          <w:noProof/>
+        </w:rPr>
+        <mc:AlternateContent>
+          <mc:Choice Requires="wps">
+            <w:drawing>
+              <wp:anchor distT="0" distB="0" distL="114300" distR="114300" simplePos="0" relativeHeight="251732992" behindDoc="0" locked="0" layoutInCell="1" allowOverlap="1" wp14:anchorId="3004D5BE" wp14:editId="448896F1">
+                <wp:simplePos x="0" y="0"/>
+                <wp:positionH relativeFrom="column">
+                  <wp:posOffset>476250</wp:posOffset>
+                </wp:positionH>
+                <wp:positionV relativeFrom="paragraph">
+                  <wp:posOffset>2384425</wp:posOffset>
+                </wp:positionV>
+                <wp:extent cx="668020" cy="264160"/>
+                <wp:effectExtent l="0" t="0" r="0" b="0"/>
+                <wp:wrapNone/>
+                <wp:docPr id="1356531142" name="Rectangle 2"/>
+                <wp:cNvGraphicFramePr/>
+                <a:graphic xmlns:a="http://schemas.openxmlformats.org/drawingml/2006/main">
+                  <a:graphicData uri="http://schemas.microsoft.com/office/word/2010/wordprocessingShape">
+                    <wps:wsp>
+                      <wps:cNvSpPr/>
+                      <wps:spPr>
+                        <a:xfrm>
+                          <a:off x="0" y="0"/>
+                          <a:ext cx="668020" cy="264160"/>
+                        </a:xfrm>
+                        <a:prstGeom prst="rect">
+                          <a:avLst/>
+                        </a:prstGeom>
+                        <a:noFill/>
+                        <a:ln>
+                          <a:noFill/>
+                        </a:ln>
+                      </wps:spPr>
+                      <wps:style>
+                        <a:lnRef idx="2">
+                          <a:schemeClr val="dk1">
+                            <a:shade val="15000"/>
+                          </a:schemeClr>
+                        </a:lnRef>
+                        <a:fillRef idx="1">
+                          <a:schemeClr val="dk1"/>
+                        </a:fillRef>
+                        <a:effectRef idx="0">
+                          <a:schemeClr val="dk1"/>
+                        </a:effectRef>
+                        <a:fontRef idx="minor">
+                          <a:schemeClr val="lt1"/>
+                        </a:fontRef>
+                      </wps:style>
+                      <wps:txbx>
+                        <w:txbxContent>
+                          <w:p>
+                            <w:pPr>
+                              <w:jc w:val="center"/>
+                              <w:rPr>
+                                <w:b/>
+                                <w:bCs/>
+                                <w:color w:val="000000" w:themeColor="text1"/>
+                                <w:sz w:val="18"/>
+                                <w:szCs w:val="18"/>
+                              </w:rPr>
+                            </w:pPr>
+                            <w:r>
+                              <w:rPr>
+                                <w:b/>
+                                <w:bCs/>
+                                <w:color w:val="000000" w:themeColor="text1"/>
+                                <w:sz w:val="18"/>
+                                <w:szCs w:val="18"/>
+                                <w:lang w:eastAsia="zh-TW"/>
+                              </w:rPr>
+                              <w:t>Static</w:t>
+                            </w:r>
+                          </w:p>
+                        </w:txbxContent>
+                      </wps:txbx>
+                      <wps:bodyPr rot="0" spcFirstLastPara="0" vertOverflow="overflow" horzOverflow="overflow" vert="horz" wrap="square" lIns="91440" tIns="45720" rIns="91440" bIns="45720" numCol="1" spcCol="0" rtlCol="0" fromWordArt="0" anchor="t" anchorCtr="0" forceAA="0" compatLnSpc="1">
+                        <a:prstTxWarp prst="textNoShape">
+                          <a:avLst/>
+                        </a:prstTxWarp>
+                        <a:noAutofit/>
+                      </wps:bodyPr>
+                    </wps:wsp>
+                  </a:graphicData>
+                </a:graphic>
+                <wp14:sizeRelH relativeFrom="margin">
+                  <wp14:pctWidth>0</wp14:pctWidth>
+                </wp14:sizeRelH>
+                <wp14:sizeRelV relativeFrom="margin">
+                  <wp14:pctHeight>0</wp14:pctHeight>
+                </wp14:sizeRelV>
+              </wp:anchor>
+            </w:drawing>
+          </mc:Choice>
+          <mc:Fallback>
+            <w:pict>
+              <v:rect w14:anchorId="3004D5BE" id="_x0000_s1027" style="position:absolute;margin-left:37.5pt;margin-top:187.75pt;width:52.6pt;height:20.8pt;z-index:251732992;visibility:visible;mso-wrap-style:square;mso-width-percent:0;mso-height-percent:0;mso-wrap-distance-left:9pt;mso-wrap-distance-top:0;mso-wrap-distance-right:9pt;mso-wrap-distance-bottom:0;mso-position-horizontal:absolute;mso-position-horizontal-relative:text;mso-position-vertical:absolute;mso-position-vertical-relative:text;mso-width-percent:0;mso-height-percent:0;mso-width-relative:margin;mso-height-relative:margin;v-text-anchor:top" o:gfxdata="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" filled="f" stroked="f" strokeweight="1pt">
+                <v:textbox>
+                  <w:txbxContent>
+                    <w:p>
+                      <w:pPr>
+                        <w:jc w:val="center"/>
+                        <w:rPr>
+                          <w:b/>
+                          <w:bCs/>
+                          <w:color w:val="000000" w:themeColor="text1"/>
+                          <w:sz w:val="18"/>
+                          <w:szCs w:val="18"/>
+                        </w:rPr>
+                      </w:pPr>
+                      <w:r>
+                        <w:rPr>
+                          <w:b/>
+                          <w:bCs/>
+                          <w:color w:val="000000" w:themeColor="text1"/>
+                          <w:sz w:val="18"/>
+                          <w:szCs w:val="18"/>
+                          <w:lang w:eastAsia="zh-TW"/>
+                        </w:rPr>
+                        <w:t>Static</w:t>
+                      </w:r>
+                    </w:p>
+                  </w:txbxContent>
+                </v:textbox>
+              </v:rect>
+            </w:pict>
+          </mc:Fallback>
+        </mc:AlternateContent>
+      </w:r>
+      <w:r>
+        <w:rPr>
+          <w:noProof/>
+        </w:rPr>
+        <mc:AlternateContent>
+          <mc:Choice Requires="wps">
+            <w:drawing>
+              <wp:anchor distT="0" distB="0" distL="114300" distR="114300" simplePos="0" relativeHeight="251702272" behindDoc="0" locked="0" layoutInCell="1" allowOverlap="1" wp14:anchorId="2054ADFA" wp14:editId="6BA323AA">
+                <wp:simplePos x="0" y="0"/>
+                <wp:positionH relativeFrom="column">
+                  <wp:posOffset>969596</wp:posOffset>
+                </wp:positionH>
+                <wp:positionV relativeFrom="paragraph">
+                  <wp:posOffset>2399030</wp:posOffset>
+                </wp:positionV>
+                <wp:extent cx="735965" cy="257175"/>
+                <wp:effectExtent l="0" t="0" r="0" b="0"/>
+                <wp:wrapNone/>
+                <wp:docPr id="1719683855" name="Rectangle 2"/>
+                <wp:cNvGraphicFramePr/>
+                <a:graphic xmlns:a="http://schemas.openxmlformats.org/drawingml/2006/main">
+                  <a:graphicData uri="http://schemas.microsoft.com/office/word/2010/wordprocessingShape">
+                    <wps:wsp>
+                      <wps:cNvSpPr/>
+                      <wps:spPr>
+                        <a:xfrm>
+                          <a:off x="0" y="0"/>
+                          <a:ext cx="735965" cy="257175"/>
+                        </a:xfrm>
+                        <a:prstGeom prst="rect">
+                          <a:avLst/>
+                        </a:prstGeom>
+                        <a:noFill/>
+                        <a:ln>
+                          <a:noFill/>
+                        </a:ln>
+                      </wps:spPr>
+                      <wps:style>
+                        <a:lnRef idx="2">
+                          <a:schemeClr val="dk1">
+                            <a:shade val="15000"/>
+                          </a:schemeClr>
+                        </a:lnRef>
+                        <a:fillRef idx="1">
+                          <a:schemeClr val="dk1"/>
+                        </a:fillRef>
+                        <a:effectRef idx="0">
+                          <a:schemeClr val="dk1"/>
+                        </a:effectRef>
+                        <a:fontRef idx="minor">
+                          <a:schemeClr val="lt1"/>
+                        </a:fontRef>
+                      </wps:style>
+                      <wps:txbx>
+                        <w:txbxContent>
+                          <w:p>
+                            <w:pPr>
+                              <w:jc w:val="center"/>
+                              <w:rPr>
+                                <w:sz w:val="16"/>
+                                <w:szCs w:val="16"/>
+                              </w:rPr>
+                            </w:pPr>
+                            <w:r>
+                              <w:rPr>
+                                <w:sz w:val="16"/>
+                                <w:szCs w:val="16"/>
+                                <w:lang w:eastAsia="zh-TW"/>
+                              </w:rPr>
+                              <w:t>Typography</w:t>
+                            </w:r>
+                          </w:p>
+                        </w:txbxContent>
+                      </wps:txbx>
+                      <wps:bodyPr rot="0" spcFirstLastPara="0" vertOverflow="overflow" horzOverflow="overflow" vert="horz" wrap="square" lIns="91440" tIns="45720" rIns="91440" bIns="45720" numCol="1" spcCol="0" rtlCol="0" fromWordArt="0" anchor="t" anchorCtr="0" forceAA="0" compatLnSpc="1">
+                        <a:prstTxWarp prst="textNoShape">
+                          <a:avLst/>
+                        </a:prstTxWarp>
+                        <a:noAutofit/>
+                      </wps:bodyPr>
+                    </wps:wsp>
+                  </a:graphicData>
+                </a:graphic>
+                <wp14:sizeRelH relativeFrom="margin">
+                  <wp14:pctWidth>0</wp14:pctWidth>
+                </wp14:sizeRelH>
+                <wp14:sizeRelV relativeFrom="margin">
+                  <wp14:pctHeight>0</wp14:pctHeight>
+                </wp14:sizeRelV>
+              </wp:anchor>
+            </w:drawing>
+          </mc:Choice>
+          <mc:Fallback>
+            <w:pict>
+              <v:rect w14:anchorId="2054ADFA" id="_x0000_s1028" style="position:absolute;margin-left:76.35pt;margin-top:188.9pt;width:57.95pt;height:20.25pt;z-index:251702272;visibility:visible;mso-wrap-style:square;mso-width-percent:0;mso-height-percent:0;mso-wrap-distance-left:9pt;mso-wrap-distance-top:0;mso-wrap-distance-right:9pt;mso-wrap-distance-bottom:0;mso-position-horizontal:absolute;mso-position-horizontal-relative:text;mso-position-vertical:absolute;mso-position-vertical-relative:text;mso-width-percent:0;mso-height-percent:0;mso-width-relative:margin;mso-height-relative:margin;v-text-anchor:top" o:gfxdata="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" filled="f" stroked="f" strokeweight="1pt">
+                <v:textbox>
+                  <w:txbxContent>
+                    <w:p>
+                      <w:pPr>
+                        <w:jc w:val="center"/>
+                        <w:rPr>
+                          <w:sz w:val="16"/>
+                          <w:szCs w:val="16"/>
+                        </w:rPr>
+                      </w:pPr>
+                      <w:r>
+                        <w:rPr>
+                          <w:sz w:val="16"/>
+                          <w:szCs w:val="16"/>
+                          <w:lang w:eastAsia="zh-TW"/>
+                        </w:rPr>
+                        <w:t>Typography</w:t>
+                      </w:r>
+                    </w:p>
+                  </w:txbxContent>
+                </v:textbox>
+              </v:rect>
+            </w:pict>
+          </mc:Fallback>
+        </mc:AlternateContent>
+      </w:r>
+      <w:r>
+        <w:rPr>
+          <w:noProof/>
+        </w:rPr>
+        <mc:AlternateContent>
+          <mc:Choice Requires="wps">
+            <w:drawing>
+              <wp:anchor distT="0" distB="0" distL="114300" distR="114300" simplePos="0" relativeHeight="251720704" behindDoc="0" locked="0" layoutInCell="1" allowOverlap="1" wp14:anchorId="2B7A5C56" wp14:editId="1035129B">
+                <wp:simplePos x="0" y="0"/>
+                <wp:positionH relativeFrom="column">
+                  <wp:posOffset>1002665</wp:posOffset>
+                </wp:positionH>
+                <wp:positionV relativeFrom="paragraph">
+                  <wp:posOffset>3460701</wp:posOffset>
+                </wp:positionV>
+                <wp:extent cx="623570" cy="257175"/>
+                <wp:effectExtent l="0" t="0" r="0" b="0"/>
+                <wp:wrapNone/>
+                <wp:docPr id="983447082" name="Rectangle 2"/>
+                <wp:cNvGraphicFramePr/>
+                <a:graphic xmlns:a="http://schemas.openxmlformats.org/drawingml/2006/main">
+                  <a:graphicData uri="http://schemas.microsoft.com/office/word/2010/wordprocessingShape">
+                    <wps:wsp>
+                      <wps:cNvSpPr/>
+                      <wps:spPr>
+                        <a:xfrm>
+                          <a:off x="0" y="0"/>
+                          <a:ext cx="623570" cy="257175"/>
+                        </a:xfrm>
+                        <a:prstGeom prst="rect">
+                          <a:avLst/>
+                        </a:prstGeom>
+                        <a:noFill/>
+                        <a:ln>
+                          <a:noFill/>
+                        </a:ln>
+                      </wps:spPr>
+                      <wps:style>
+                        <a:lnRef idx="2">
+                          <a:schemeClr val="dk1">
+                            <a:shade val="15000"/>
+                          </a:schemeClr>
+                        </a:lnRef>
+                        <a:fillRef idx="1">
+                          <a:schemeClr val="dk1"/>
+                        </a:fillRef>
+                        <a:effectRef idx="0">
+                          <a:schemeClr val="dk1"/>
+                        </a:effectRef>
+                        <a:fontRef idx="minor">
+                          <a:schemeClr val="lt1"/>
+                        </a:fontRef>
+                      </wps:style>
+                      <wps:txbx>
+                        <w:txbxContent>
+                          <w:p>
+                            <w:pPr>
+                              <w:jc w:val="center"/>
+                              <w:rPr>
+                                <w:sz w:val="16"/>
+                                <w:szCs w:val="16"/>
+                              </w:rPr>
+                            </w:pPr>
+                            <w:r>
+                              <w:rPr>
+                                <w:sz w:val="16"/>
+                                <w:szCs w:val="16"/>
+                                <w:lang w:eastAsia="zh-TW"/>
+                              </w:rPr>
+                              <w:t>Animation</w:t>
+                            </w:r>
+                          </w:p>
+                        </w:txbxContent>
+                      </wps:txbx>
+                      <wps:bodyPr rot="0" spcFirstLastPara="0" vertOverflow="overflow" horzOverflow="overflow" vert="horz" wrap="square" lIns="91440" tIns="45720" rIns="91440" bIns="45720" numCol="1" spcCol="0" rtlCol="0" fromWordArt="0" anchor="t" anchorCtr="0" forceAA="0" compatLnSpc="1">
+                        <a:prstTxWarp prst="textNoShape">
+                          <a:avLst/>
+                        </a:prstTxWarp>
+                        <a:noAutofit/>
+                      </wps:bodyPr>
+                    </wps:wsp>
+                  </a:graphicData>
+                </a:graphic>
+                <wp14:sizeRelH relativeFrom="margin">
+                  <wp14:pctWidth>0</wp14:pctWidth>
+                </wp14:sizeRelH>
+                <wp14:sizeRelV relativeFrom="margin">
+                  <wp14:pctHeight>0</wp14:pctHeight>
+                </wp14:sizeRelV>
+              </wp:anchor>
+            </w:drawing>
+          </mc:Choice>
+          <mc:Fallback>
+            <w:pict>
+              <v:rect w14:anchorId="2B7A5C56" id="_x0000_s1029" style="position:absolute;margin-left:78.95pt;margin-top:272.5pt;width:49.1pt;height:20.25pt;z-index:251720704;visibility:visible;mso-wrap-style:square;mso-width-percent:0;mso-height-percent:0;mso-wrap-distance-left:9pt;mso-wrap-distance-top:0;mso-wrap-distance-right:9pt;mso-wrap-distance-bottom:0;mso-position-horizontal:absolute;mso-position-horizontal-relative:text;mso-position-vertical:absolute;mso-position-vertical-relative:text;mso-width-percent:0;mso-height-percent:0;mso-width-relative:margin;mso-height-relative:margin;v-text-anchor:top" o:gfxdata="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" filled="f" stroked="f" strokeweight="1pt">
+                <v:textbox>
+                  <w:txbxContent>
+                    <w:p>
+                      <w:pPr>
+                        <w:jc w:val="center"/>
+                        <w:rPr>
+                          <w:sz w:val="16"/>
+                          <w:szCs w:val="16"/>
+                        </w:rPr>
+                      </w:pPr>
+                      <w:r>
+                        <w:rPr>
+                          <w:sz w:val="16"/>
+                          <w:szCs w:val="16"/>
+                          <w:lang w:eastAsia="zh-TW"/>
+                        </w:rPr>
+                        <w:t>Animation</w:t>
+                      </w:r>
+                    </w:p>
+                  </w:txbxContent>
+                </v:textbox>
+              </v:rect>
+            </w:pict>
+          </mc:Fallback>
+        </mc:AlternateContent>
+      </w:r>
+      <w:r>
+        <w:rPr>
+          <w:noProof/>
+        </w:rPr>
+        <mc:AlternateContent>
+          <mc:Choice Requires="wps">
+            <w:drawing>
+              <wp:anchor distT="0" distB="0" distL="114300" distR="114300" simplePos="0" relativeHeight="251728896" behindDoc="0" locked="0" layoutInCell="1" allowOverlap="1" wp14:anchorId="5C1F6DEB" wp14:editId="3CC8AA96">
+                <wp:simplePos x="0" y="0"/>
+                <wp:positionH relativeFrom="column">
+                  <wp:posOffset>498475</wp:posOffset>
+                </wp:positionH>
+                <wp:positionV relativeFrom="paragraph">
+                  <wp:posOffset>3439795</wp:posOffset>
+                </wp:positionV>
+                <wp:extent cx="668020" cy="264160"/>
+                <wp:effectExtent l="0" t="0" r="0" b="0"/>
+                <wp:wrapNone/>
+                <wp:docPr id="1538925581" name="Rectangle 2"/>
+                <wp:cNvGraphicFramePr/>
+                <a:graphic xmlns:a="http://schemas.openxmlformats.org/drawingml/2006/main">
+                  <a:graphicData uri="http://schemas.microsoft.com/office/word/2010/wordprocessingShape">
+                    <wps:wsp>
+                      <wps:cNvSpPr/>
+                      <wps:spPr>
+                        <a:xfrm>
+                          <a:off x="0" y="0"/>
+                          <a:ext cx="668020" cy="264160"/>
+                        </a:xfrm>
+                        <a:prstGeom prst="rect">
+                          <a:avLst/>
+                        </a:prstGeom>
+                        <a:noFill/>
+                        <a:ln>
+                          <a:noFill/>
+                        </a:ln>
+                      </wps:spPr>
+                      <wps:style>
+                        <a:lnRef idx="2">
+                          <a:schemeClr val="dk1">
+                            <a:shade val="15000"/>
+                          </a:schemeClr>
+                        </a:lnRef>
+                        <a:fillRef idx="1">
+                          <a:schemeClr val="dk1"/>
+                        </a:fillRef>
+                        <a:effectRef idx="0">
+                          <a:schemeClr val="dk1"/>
+                        </a:effectRef>
+                        <a:fontRef idx="minor">
+                          <a:schemeClr val="lt1"/>
+                        </a:fontRef>
+                      </wps:style>
+                      <wps:txbx>
+                        <w:txbxContent>
+                          <w:p>
+                            <w:pPr>
+                              <w:rPr>
+                                <w:b/>
+                                <w:bCs/>
+                                <w:color w:val="000000" w:themeColor="text1"/>
+                                <w:sz w:val="18"/>
+                                <w:szCs w:val="18"/>
+                              </w:rPr>
+                            </w:pPr>
+                            <w:r>
+                              <w:rPr>
+                                <w:b/>
+                                <w:bCs/>
+                                <w:color w:val="000000" w:themeColor="text1"/>
+                                <w:sz w:val="18"/>
+                                <w:szCs w:val="18"/>
+                                <w:lang w:eastAsia="zh-TW"/>
+                              </w:rPr>
+                              <w:t>Dynamic</w:t>
+                            </w:r>
+                          </w:p>
+                        </w:txbxContent>
+                      </wps:txbx>
+                      <wps:bodyPr rot="0" spcFirstLastPara="0" vertOverflow="overflow" horzOverflow="overflow" vert="horz" wrap="square" lIns="91440" tIns="45720" rIns="91440" bIns="45720" numCol="1" spcCol="0" rtlCol="0" fromWordArt="0" anchor="t" anchorCtr="0" forceAA="0" compatLnSpc="1">
+                        <a:prstTxWarp prst="textNoShape">
+                          <a:avLst/>
+                        </a:prstTxWarp>
+                        <a:noAutofit/>
+                      </wps:bodyPr>
+                    </wps:wsp>
+                  </a:graphicData>
+                </a:graphic>
+                <wp14:sizeRelH relativeFrom="margin">
+                  <wp14:pctWidth>0</wp14:pctWidth>
+                </wp14:sizeRelH>
+                <wp14:sizeRelV relativeFrom="margin">
+                  <wp14:pctHeight>0</wp14:pctHeight>
+                </wp14:sizeRelV>
+              </wp:anchor>
+            </w:drawing>
+          </mc:Choice>
+          <mc:Fallback>
+            <w:pict>
+              <v:rect w14:anchorId="5C1F6DEB" id="_x0000_s1030" style="position:absolute;margin-left:39.25pt;margin-top:270.85pt;width:52.6pt;height:20.8pt;z-index:251728896;visibility:visible;mso-wrap-style:square;mso-width-percent:0;mso-height-percent:0;mso-wrap-distance-left:9pt;mso-wrap-distance-top:0;mso-wrap-distance-right:9pt;mso-wrap-distance-bottom:0;mso-position-horizontal:absolute;mso-position-horizontal-relative:text;mso-position-vertical:absolute;mso-position-vertical-relative:text;mso-width-percent:0;mso-height-percent:0;mso-width-relative:margin;mso-height-relative:margin;v-text-anchor:top" o:gfxdata="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" filled="f" stroked="f" strokeweight="1pt">
+                <v:textbox>
+                  <w:txbxContent>
+                    <w:p>
+                      <w:pPr>
+                        <w:rPr>
+                          <w:b/>
+                          <w:bCs/>
+                          <w:color w:val="000000" w:themeColor="text1"/>
+                          <w:sz w:val="18"/>
+                          <w:szCs w:val="18"/>
+                        </w:rPr>
+                      </w:pPr>
+                      <w:r>
+                        <w:rPr>
+                          <w:b/>
+                          <w:bCs/>
+                          <w:color w:val="000000" w:themeColor="text1"/>
+                          <w:sz w:val="18"/>
+                          <w:szCs w:val="18"/>
+                          <w:lang w:eastAsia="zh-TW"/>
+                        </w:rPr>
+                        <w:t>Dynamic</w:t>
+                      </w:r>
+                    </w:p>
+                  </w:txbxContent>
+                </v:textbox>
+              </v:rect>
+            </w:pict>
+          </mc:Fallback>
+        </mc:AlternateContent>
+      </w:r>
+      <w:r>
+        <w:rPr>
+          <w:noProof/>
+        </w:rPr>
+        <mc:AlternateContent>
+          <mc:Choice Requires="wps">
+            <w:drawing>
+              <wp:anchor distT="0" distB="0" distL="114300" distR="114300" simplePos="0" relativeHeight="251689984" behindDoc="0" locked="0" layoutInCell="1" allowOverlap="1">
+                <wp:simplePos x="0" y="0"/>
+                <wp:positionH relativeFrom="column">
+                  <wp:posOffset>196947</wp:posOffset>
+                </wp:positionH>
+                <wp:positionV relativeFrom="paragraph">
+                  <wp:posOffset>106192</wp:posOffset>
+                </wp:positionV>
+                <wp:extent cx="1268681" cy="277495"/>
+                <wp:effectExtent l="0" t="0" r="0" b="0"/>
+                <wp:wrapNone/>
+                <wp:docPr id="985151520" name="Rectangle 2"/>
+                <wp:cNvGraphicFramePr/>
+                <a:graphic xmlns:a="http://schemas.openxmlformats.org/drawingml/2006/main">
+                  <a:graphicData uri="http://schemas.microsoft.com/office/word/2010/wordprocessingShape">
+                    <wps:wsp>
+                      <wps:cNvSpPr/>
+                      <wps:spPr>
+                        <a:xfrm>
+                          <a:off x="0" y="0"/>
+                          <a:ext cx="1268681" cy="277495"/>
+                        </a:xfrm>
+                        <a:prstGeom prst="rect">
+                          <a:avLst/>
+                        </a:prstGeom>
+                        <a:noFill/>
+                        <a:ln>
+                          <a:noFill/>
+                        </a:ln>
+                      </wps:spPr>
+                      <wps:style>
+                        <a:lnRef idx="2">
+                          <a:schemeClr val="dk1">
+                            <a:shade val="15000"/>
+                          </a:schemeClr>
+                        </a:lnRef>
+                        <a:fillRef idx="1">
+                          <a:schemeClr val="dk1"/>
+                        </a:fillRef>
+                        <a:effectRef idx="0">
+                          <a:schemeClr val="dk1"/>
+                        </a:effectRef>
+                        <a:fontRef idx="minor">
+                          <a:schemeClr val="lt1"/>
+                        </a:fontRef>
+                      </wps:style>
+                      <wps:txbx>
+                        <w:txbxContent>
+                          <w:p>
+                            <w:pPr>
+                              <w:jc w:val="center"/>
+                              <w:rPr>
+                                <w:b/>
+                                <w:bCs/>
+                                <w:sz w:val="21"/>
+                                <w:szCs w:val="21"/>
+                              </w:rPr>
+                            </w:pPr>
+                            <w:r>
+                              <w:rPr>
+                                <w:b/>
+                                <w:bCs/>
+                                <w:sz w:val="21"/>
+                                <w:szCs w:val="21"/>
+                              </w:rPr>
+                              <w:t>Music Information</w:t>
+                            </w:r>
+                          </w:p>
+                        </w:txbxContent>
+                      </wps:txbx>
+                      <wps:bodyPr rot="0" spcFirstLastPara="0" vertOverflow="overflow" horzOverflow="overflow" vert="horz" wrap="square" lIns="91440" tIns="45720" rIns="91440" bIns="45720" numCol="1" spcCol="0" rtlCol="0" fromWordArt="0" anchor="ctr" anchorCtr="0" forceAA="0" compatLnSpc="1">
+                        <a:prstTxWarp prst="textNoShape">
+                          <a:avLst/>
+                        </a:prstTxWarp>
+                        <a:noAutofit/>
+                      </wps:bodyPr>
+                    </wps:wsp>
+                  </a:graphicData>
+                </a:graphic>
+                <wp14:sizeRelH relativeFrom="margin">
+                  <wp14:pctWidth>0</wp14:pctWidth>
+                </wp14:sizeRelH>
+                <wp14:sizeRelV relativeFrom="margin">
+                  <wp14:pctHeight>0</wp14:pctHeight>
+                </wp14:sizeRelV>
+              </wp:anchor>
+            </w:drawing>
+          </mc:Choice>
+          <mc:Fallback>
+            <w:pict>
+              <v:rect id="_x0000_s1031" style="position:absolute;margin-left:15.5pt;margin-top:8.35pt;width:99.9pt;height:21.85pt;z-index:251689984;visibility:visible;mso-wrap-style:square;mso-width-percent:0;mso-height-percent:0;mso-wrap-distance-left:9pt;mso-wrap-distance-top:0;mso-wrap-distance-right:9pt;mso-wrap-distance-bottom:0;mso-position-horizontal:absolute;mso-position-horizontal-relative:text;mso-position-vertical:absolute;mso-position-vertical-relative:text;mso-width-percent:0;mso-height-percent:0;mso-width-relative:margin;mso-height-relative:margin;v-text-anchor:middle" o:gfxdata="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" filled="f" stroked="f" strokeweight="1pt">
+                <v:textbox>
+                  <w:txbxContent>
+                    <w:p>
+                      <w:pPr>
+                        <w:jc w:val="center"/>
+                        <w:rPr>
+                          <w:b/>
+                          <w:bCs/>
+                          <w:sz w:val="21"/>
+                          <w:szCs w:val="21"/>
+                        </w:rPr>
+                      </w:pPr>
+                      <w:r>
+                        <w:rPr>
+                          <w:b/>
+                          <w:bCs/>
+                          <w:sz w:val="21"/>
+                          <w:szCs w:val="21"/>
+                        </w:rPr>
+                        <w:t>Music Information</w:t>
+                      </w:r>
+                    </w:p>
+                  </w:txbxContent>
+                </v:textbox>
+              </v:rect>
+            </w:pict>
+          </mc:Fallback>
+        </mc:AlternateContent>
+      </w:r>
+      <w:r>
+        <w:rPr>
+          <w:noProof/>
+        </w:rPr>
+        <mc:AlternateContent>
+          <mc:Choice Requires="wps">
+            <w:drawing>
+              <wp:anchor distT="0" distB="0" distL="114300" distR="114300" simplePos="0" relativeHeight="251694080" behindDoc="0" locked="0" layoutInCell="1" allowOverlap="1" wp14:anchorId="2CBA2AAC" wp14:editId="7D03C865">
+                <wp:simplePos x="0" y="0"/>
+                <wp:positionH relativeFrom="column">
+                  <wp:posOffset>1012874</wp:posOffset>
+                </wp:positionH>
+                <wp:positionV relativeFrom="paragraph">
+                  <wp:posOffset>675933</wp:posOffset>
+                </wp:positionV>
+                <wp:extent cx="471380" cy="513569"/>
+                <wp:effectExtent l="0" t="0" r="0" b="0"/>
+                <wp:wrapNone/>
+                <wp:docPr id="726197605" name="Rectangle 2"/>
+                <wp:cNvGraphicFramePr/>
+                <a:graphic xmlns:a="http://schemas.openxmlformats.org/drawingml/2006/main">
+                  <a:graphicData uri="http://schemas.microsoft.com/office/word/2010/wordprocessingShape">
+                    <wps:wsp>
+                      <wps:cNvSpPr/>
+                      <wps:spPr>
+                        <a:xfrm>
+                          <a:off x="0" y="0"/>
+                          <a:ext cx="471380" cy="513569"/>
+                        </a:xfrm>
+                        <a:prstGeom prst="rect">
+                          <a:avLst/>
+                        </a:prstGeom>
+                        <a:noFill/>
+                        <a:ln>
+                          <a:noFill/>
+                        </a:ln>
+                      </wps:spPr>
+                      <wps:style>
+                        <a:lnRef idx="2">
+                          <a:schemeClr val="dk1">
+                            <a:shade val="15000"/>
+                          </a:schemeClr>
+                        </a:lnRef>
+                        <a:fillRef idx="1">
+                          <a:schemeClr val="dk1"/>
+                        </a:fillRef>
+                        <a:effectRef idx="0">
+                          <a:schemeClr val="dk1"/>
+                        </a:effectRef>
+                        <a:fontRef idx="minor">
+                          <a:schemeClr val="lt1"/>
+                        </a:fontRef>
+                      </wps:style>
+                      <wps:txbx>
+                        <w:txbxContent>
+                          <w:p>
+                            <w:pPr>
+                              <w:jc w:val="center"/>
+                              <w:rPr>
+                                <w:sz w:val="16"/>
+                                <w:szCs w:val="16"/>
+                              </w:rPr>
+                            </w:pPr>
+                            <w:r>
+                              <w:rPr>
+                                <w:sz w:val="16"/>
+                                <w:szCs w:val="16"/>
+                              </w:rPr>
+                              <w:t>Color</w:t>
+                            </w:r>
+                          </w:p>
+                          <w:p>
+                            <w:pPr>
+                              <w:jc w:val="center"/>
+                              <w:rPr>
+                                <w:sz w:val="16"/>
+                                <w:szCs w:val="16"/>
+                              </w:rPr>
+                            </w:pPr>
+                            <w:r>
+                              <w:rPr>
+                                <w:sz w:val="16"/>
+                                <w:szCs w:val="16"/>
+                              </w:rPr>
+                              <w:t>Text</w:t>
+                            </w:r>
+                          </w:p>
+                          <w:p>
+                            <w:pPr>
+                              <w:jc w:val="center"/>
+                              <w:rPr>
+                                <w:sz w:val="16"/>
+                                <w:szCs w:val="16"/>
+                              </w:rPr>
+                            </w:pPr>
+                            <w:r>
+                              <w:rPr>
+                                <w:sz w:val="16"/>
+                                <w:szCs w:val="16"/>
+                              </w:rPr>
+                              <w:t>Shape</w:t>
+                            </w:r>
+                          </w:p>
+                          <w:p>
+                            <w:pPr>
+                              <w:jc w:val="center"/>
+                              <w:rPr>
+                                <w:sz w:val="16"/>
+                                <w:szCs w:val="16"/>
+                              </w:rPr>
+                            </w:pPr>
+                          </w:p>
+                          <w:p>
+                            <w:pPr>
+                              <w:jc w:val="center"/>
+                              <w:rPr>
+                                <w:sz w:val="16"/>
+                                <w:szCs w:val="16"/>
+                              </w:rPr>
+                            </w:pPr>
+                          </w:p>
+                        </w:txbxContent>
+                      </wps:txbx>
+                      <wps:bodyPr rot="0" spcFirstLastPara="0" vertOverflow="overflow" horzOverflow="overflow" vert="horz" wrap="square" lIns="91440" tIns="45720" rIns="91440" bIns="45720" numCol="1" spcCol="0" rtlCol="0" fromWordArt="0" anchor="ctr" anchorCtr="0" forceAA="0" compatLnSpc="1">
+                        <a:prstTxWarp prst="textNoShape">
+                          <a:avLst/>
+                        </a:prstTxWarp>
+                        <a:noAutofit/>
+                      </wps:bodyPr>
+                    </wps:wsp>
+                  </a:graphicData>
+                </a:graphic>
+                <wp14:sizeRelH relativeFrom="margin">
+                  <wp14:pctWidth>0</wp14:pctWidth>
+                </wp14:sizeRelH>
+                <wp14:sizeRelV relativeFrom="margin">
+                  <wp14:pctHeight>0</wp14:pctHeight>
+                </wp14:sizeRelV>
+              </wp:anchor>
+            </w:drawing>
+          </mc:Choice>
+          <mc:Fallback>
+            <w:pict>
+              <v:rect w14:anchorId="2CBA2AAC" id="_x0000_s1032" style="position:absolute;margin-left:79.75pt;margin-top:53.2pt;width:37.1pt;height:40.45pt;z-index:251694080;visibility:visible;mso-wrap-style:square;mso-width-percent:0;mso-height-percent:0;mso-wrap-distance-left:9pt;mso-wrap-distance-top:0;mso-wrap-distance-right:9pt;mso-wrap-distance-bottom:0;mso-position-horizontal:absolute;mso-position-horizontal-relative:text;mso-position-vertical:absolute;mso-position-vertical-relative:text;mso-width-percent:0;mso-height-percent:0;mso-width-relative:margin;mso-height-relative:margin;v-text-anchor:middle" o:gfxdata="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" filled="f" stroked="f" strokeweight="1pt">
+                <v:textbox>
+                  <w:txbxContent>
+                    <w:p>
+                      <w:pPr>
+                        <w:jc w:val="center"/>
+                        <w:rPr>
+                          <w:sz w:val="16"/>
+                          <w:szCs w:val="16"/>
+                        </w:rPr>
+                      </w:pPr>
+                      <w:r>
+                        <w:rPr>
+                          <w:sz w:val="16"/>
+                          <w:szCs w:val="16"/>
+                        </w:rPr>
+                        <w:t>Color</w:t>
+                      </w:r>
+                    </w:p>
+                    <w:p>
+                      <w:pPr>
+                        <w:jc w:val="center"/>
+                        <w:rPr>
+                          <w:sz w:val="16"/>
+                          <w:szCs w:val="16"/>
+                        </w:rPr>
+                      </w:pPr>
+                      <w:r>
+                        <w:rPr>
+                          <w:sz w:val="16"/>
+                          <w:szCs w:val="16"/>
+                        </w:rPr>
+                        <w:t>Text</w:t>
+                      </w:r>
+                    </w:p>
+                    <w:p>
+                      <w:pPr>
+                        <w:jc w:val="center"/>
+                        <w:rPr>
+                          <w:sz w:val="16"/>
+                          <w:szCs w:val="16"/>
+                        </w:rPr>
+                      </w:pPr>
+                      <w:r>
+                        <w:rPr>
+                          <w:sz w:val="16"/>
+                          <w:szCs w:val="16"/>
+                        </w:rPr>
+                        <w:t>Shape</w:t>
+                      </w:r>
+                    </w:p>
+                    <w:p>
+                      <w:pPr>
+                        <w:jc w:val="center"/>
+                        <w:rPr>
+                          <w:sz w:val="16"/>
+                          <w:szCs w:val="16"/>
+                        </w:rPr>
+                      </w:pPr>
+                    </w:p>
+                    <w:p>
+                      <w:pPr>
+                        <w:jc w:val="center"/>
+                        <w:rPr>
+                          <w:sz w:val="16"/>
+                          <w:szCs w:val="16"/>
+                        </w:rPr>
+                      </w:pPr>
+                    </w:p>
+                  </w:txbxContent>
+                </v:textbox>
+              </v:rect>
+            </w:pict>
+          </mc:Fallback>
+        </mc:AlternateContent>
+      </w:r>
+      <w:r>
+        <w:rPr>
+          <w:noProof/>
+        </w:rPr>
+        <mc:AlternateContent>
+          <mc:Choice Requires="wps">
+            <w:drawing>
+              <wp:anchor distT="0" distB="0" distL="114300" distR="114300" simplePos="0" relativeHeight="251717632" behindDoc="0" locked="0" layoutInCell="1" allowOverlap="1" wp14:anchorId="49FCECF5" wp14:editId="071B6234">
+                <wp:simplePos x="0" y="0"/>
+                <wp:positionH relativeFrom="column">
+                  <wp:posOffset>455295</wp:posOffset>
+                </wp:positionH>
+                <wp:positionV relativeFrom="paragraph">
+                  <wp:posOffset>4283759</wp:posOffset>
+                </wp:positionV>
+                <wp:extent cx="1315329" cy="278521"/>
+                <wp:effectExtent l="0" t="0" r="0" b="0"/>
+                <wp:wrapNone/>
+                <wp:docPr id="216613842" name="Rectangle 2"/>
+                <wp:cNvGraphicFramePr/>
+                <a:graphic xmlns:a="http://schemas.openxmlformats.org/drawingml/2006/main">
+                  <a:graphicData uri="http://schemas.microsoft.com/office/word/2010/wordprocessingShape">
+                    <wps:wsp>
+                      <wps:cNvSpPr/>
+                      <wps:spPr>
+                        <a:xfrm>
+                          <a:off x="0" y="0"/>
+                          <a:ext cx="1315329" cy="278521"/>
+                        </a:xfrm>
+                        <a:prstGeom prst="rect">
+                          <a:avLst/>
+                        </a:prstGeom>
+                        <a:noFill/>
+                        <a:ln>
+                          <a:noFill/>
+                        </a:ln>
+                      </wps:spPr>
+                      <wps:style>
+                        <a:lnRef idx="2">
+                          <a:schemeClr val="dk1">
+                            <a:shade val="15000"/>
+                          </a:schemeClr>
+                        </a:lnRef>
+                        <a:fillRef idx="1">
+                          <a:schemeClr val="dk1"/>
+                        </a:fillRef>
+                        <a:effectRef idx="0">
+                          <a:schemeClr val="dk1"/>
+                        </a:effectRef>
+                        <a:fontRef idx="minor">
+                          <a:schemeClr val="lt1"/>
+                        </a:fontRef>
+                      </wps:style>
+                      <wps:txbx>
+                        <w:txbxContent>
+                          <w:p>
+                            <w:pPr>
+                              <w:jc w:val="center"/>
+                              <w:rPr>
+                                <w:b/>
+                                <w:bCs/>
+                                <w:sz w:val="21"/>
+                                <w:szCs w:val="21"/>
+                              </w:rPr>
+                            </w:pPr>
+                            <w:r>
+                              <w:rPr>
+                                <w:b/>
+                                <w:bCs/>
+                                <w:sz w:val="21"/>
+                                <w:szCs w:val="21"/>
+                                <w:lang w:eastAsia="zh-TW"/>
+                              </w:rPr>
+                              <w:t>Edit, Export, Iterate</w:t>
+                            </w:r>
+                          </w:p>
+                        </w:txbxContent>
+                      </wps:txbx>
+                      <wps:bodyPr rot="0" spcFirstLastPara="0" vertOverflow="overflow" horzOverflow="overflow" vert="horz" wrap="square" lIns="91440" tIns="45720" rIns="91440" bIns="45720" numCol="1" spcCol="0" rtlCol="0" fromWordArt="0" anchor="t" anchorCtr="0" forceAA="0" compatLnSpc="1">
+                        <a:prstTxWarp prst="textNoShape">
+                          <a:avLst/>
+                        </a:prstTxWarp>
+                        <a:noAutofit/>
+                      </wps:bodyPr>
+                    </wps:wsp>
+                  </a:graphicData>
+                </a:graphic>
+                <wp14:sizeRelH relativeFrom="margin">
+                  <wp14:pctWidth>0</wp14:pctWidth>
+                </wp14:sizeRelH>
+                <wp14:sizeRelV relativeFrom="margin">
+                  <wp14:pctHeight>0</wp14:pctHeight>
+                </wp14:sizeRelV>
+              </wp:anchor>
+            </w:drawing>
+          </mc:Choice>
+          <mc:Fallback>
+            <w:pict>
+              <v:rect w14:anchorId="49FCECF5" id="_x0000_s1033" style="position:absolute;margin-left:35.85pt;margin-top:337.3pt;width:103.55pt;height:21.95pt;z-index:251717632;visibility:visible;mso-wrap-style:square;mso-width-percent:0;mso-height-percent:0;mso-wrap-distance-left:9pt;mso-wrap-distance-top:0;mso-wrap-distance-right:9pt;mso-wrap-distance-bottom:0;mso-position-horizontal:absolute;mso-position-horizontal-relative:text;mso-position-vertical:absolute;mso-position-vertical-relative:text;mso-width-percent:0;mso-height-percent:0;mso-width-relative:margin;mso-height-relative:margin;v-text-anchor:top" o:gfxdata="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" filled="f" stroked="f" strokeweight="1pt">
+                <v:textbox>
+                  <w:txbxContent>
+                    <w:p>
+                      <w:pPr>
+                        <w:jc w:val="center"/>
+                        <w:rPr>
+                          <w:b/>
+                          <w:bCs/>
+                          <w:sz w:val="21"/>
+                          <w:szCs w:val="21"/>
+                        </w:rPr>
+                      </w:pPr>
+                      <w:r>
+                        <w:rPr>
+                          <w:b/>
+                          <w:bCs/>
+                          <w:sz w:val="21"/>
+                          <w:szCs w:val="21"/>
+                          <w:lang w:eastAsia="zh-TW"/>
+                        </w:rPr>
+                        <w:t>Edit, Export, Iterate</w:t>
+                      </w:r>
+                    </w:p>
+                  </w:txbxContent>
+                </v:textbox>
+              </v:rect>
+            </w:pict>
+          </mc:Fallback>
+        </mc:AlternateContent>
+      </w:r>
+      <w:r>
+        <w:rPr>
+          <w:noProof/>
+        </w:rPr>
+        <mc:AlternateContent>
+          <mc:Choice Requires="wps">
+            <w:drawing>
+              <wp:anchor distT="0" distB="0" distL="114300" distR="114300" simplePos="0" relativeHeight="251735040" behindDoc="0" locked="0" layoutInCell="1" allowOverlap="1" wp14:anchorId="52C5344B" wp14:editId="7273F949">
+                <wp:simplePos x="0" y="0"/>
+                <wp:positionH relativeFrom="column">
+                  <wp:posOffset>6382633</wp:posOffset>
+                </wp:positionH>
+                <wp:positionV relativeFrom="paragraph">
+                  <wp:posOffset>136562</wp:posOffset>
+                </wp:positionV>
+                <wp:extent cx="1774299" cy="399671"/>
+                <wp:effectExtent l="0" t="0" r="3810" b="0"/>
+                <wp:wrapNone/>
+                <wp:docPr id="1443076254" name="Rectangle 5"/>
+                <wp:cNvGraphicFramePr/>
+                <a:graphic xmlns:a="http://schemas.openxmlformats.org/drawingml/2006/main">
+                  <a:graphicData uri="http://schemas.microsoft.com/office/word/2010/wordprocessingShape">
+                    <wps:wsp>
+                      <wps:cNvSpPr/>
+                      <wps:spPr>
+                        <a:xfrm>
+                          <a:off x="0" y="0"/>
+                          <a:ext cx="1774299" cy="399671"/>
+                        </a:xfrm>
+                        <a:prstGeom prst="rect">
+                          <a:avLst/>
+                        </a:prstGeom>
+                        <a:solidFill>
+                          <a:srgbClr val="212121"/>
+                        </a:solidFill>
+                        <a:ln>
+                          <a:noFill/>
+                        </a:ln>
+                      </wps:spPr>
+                      <wps:style>
+                        <a:lnRef idx="2">
+                          <a:schemeClr val="accent1">
+                            <a:shade val="15000"/>
+                          </a:schemeClr>
+                        </a:lnRef>
+                        <a:fillRef idx="1">
+                          <a:schemeClr val="accent1"/>
+                        </a:fillRef>
+                        <a:effectRef idx="0">
+                          <a:schemeClr val="accent1"/>
+                        </a:effectRef>
+                        <a:fontRef idx="minor">
+                          <a:schemeClr val="lt1"/>
+                        </a:fontRef>
+                      </wps:style>
+                      <wps:bodyPr rot="0" spcFirstLastPara="0" vertOverflow="overflow" horzOverflow="overflow" vert="horz" wrap="square" lIns="91440" tIns="45720" rIns="91440" bIns="45720" numCol="1" spcCol="0" rtlCol="0" fromWordArt="0" anchor="ctr" anchorCtr="0" forceAA="0" compatLnSpc="1">
+                        <a:prstTxWarp prst="textNoShape">
+                          <a:avLst/>
+                        </a:prstTxWarp>
+                        <a:noAutofit/>
+                      </wps:bodyPr>
+                    </wps:wsp>
+                  </a:graphicData>
+                </a:graphic>
+                <wp14:sizeRelH relativeFrom="margin">
+                  <wp14:pctWidth>0</wp14:pctWidth>
+                </wp14:sizeRelH>
+                <wp14:sizeRelV relativeFrom="margin">
+                  <wp14:pctHeight>0</wp14:pctHeight>
+                </wp14:sizeRelV>
+              </wp:anchor>
+            </w:drawing>
+          </mc:Choice>
+          <mc:Fallback>
+            <w:pict>
+              <v:rect w14:anchorId="5CC14468" id="Rectangle 5" o:spid="_x0000_s1026" style="position:absolute;margin-left:502.55pt;margin-top:10.75pt;width:139.7pt;height:31.45pt;z-index:251735040;visibility:visible;mso-wrap-style:square;mso-width-percent:0;mso-height-percent:0;mso-wrap-distance-left:9pt;mso-wrap-distance-top:0;mso-wrap-distance-right:9pt;mso-wrap-distance-bottom:0;mso-position-horizontal:absolute;mso-position-horizontal-relative:text;mso-position-vertical:absolute;mso-position-vertical-relative:text;mso-width-percent:0;mso-height-percent:0;mso-width-relative:margin;mso-height-relative:margin;v-text-anchor:middle" o:gfxdata="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" fillcolor="#212121" stroked="f" strokeweight="1pt"/>
+            </w:pict>
+          </mc:Fallback>
+        </mc:AlternateContent>
+      </w:r>
+      <w:r>
+        <w:rPr>
+          <w:noProof/>
+        </w:rPr>
+        <mc:AlternateContent>
+          <mc:Choice Requires="wps">
+            <w:drawing>
+              <wp:anchor distT="0" distB="0" distL="114300" distR="114300" simplePos="0" relativeHeight="251730944" behindDoc="0" locked="0" layoutInCell="1" allowOverlap="1" wp14:anchorId="4F0AF12A" wp14:editId="71D2BBAF">
+                <wp:simplePos x="0" y="0"/>
+                <wp:positionH relativeFrom="column">
+                  <wp:posOffset>545465</wp:posOffset>
+                </wp:positionH>
+                <wp:positionV relativeFrom="paragraph">
+                  <wp:posOffset>2415540</wp:posOffset>
+                </wp:positionV>
+                <wp:extent cx="502920" cy="193040"/>
+                <wp:effectExtent l="0" t="0" r="5080" b="0"/>
+                <wp:wrapNone/>
+                <wp:docPr id="407257563" name="Rectangle 2"/>
+                <wp:cNvGraphicFramePr/>
+                <a:graphic xmlns:a="http://schemas.openxmlformats.org/drawingml/2006/main">
+                  <a:graphicData uri="http://schemas.microsoft.com/office/word/2010/wordprocessingShape">
+                    <wps:wsp>
+                      <wps:cNvSpPr/>
+                      <wps:spPr>
+                        <a:xfrm>
+                          <a:off x="0" y="0"/>
+                          <a:ext cx="502920" cy="193040"/>
+                        </a:xfrm>
+                        <a:prstGeom prst="rect">
+                          <a:avLst/>
+                        </a:prstGeom>
+                        <a:solidFill>
+                          <a:srgbClr val="B6B6B6"/>
+                        </a:solidFill>
+                        <a:ln>
+                          <a:noFill/>
+                        </a:ln>
+                      </wps:spPr>
+                      <wps:style>
+                        <a:lnRef idx="2">
+                          <a:schemeClr val="dk1">
+                            <a:shade val="15000"/>
+                          </a:schemeClr>
+                        </a:lnRef>
+                        <a:fillRef idx="1">
+                          <a:schemeClr val="dk1"/>
+                        </a:fillRef>
+                        <a:effectRef idx="0">
+                          <a:schemeClr val="dk1"/>
+                        </a:effectRef>
+                        <a:fontRef idx="minor">
+                          <a:schemeClr val="lt1"/>
+                        </a:fontRef>
+                      </wps:style>
+                      <wps:txbx>
+                        <w:txbxContent>
+                          <w:p>
+                            <w:pPr>
+                              <w:rPr>
+                                <w:color w:val="000000" w:themeColor="text1"/>
+                                <w:sz w:val="18"/>
+                                <w:szCs w:val="18"/>
+                              </w:rPr>
+                            </w:pPr>
+                          </w:p>
+                        </w:txbxContent>
+                      </wps:txbx>
+                      <wps:bodyPr rot="0" spcFirstLastPara="0" vertOverflow="overflow" horzOverflow="overflow" vert="horz" wrap="square" lIns="91440" tIns="45720" rIns="91440" bIns="45720" numCol="1" spcCol="0" rtlCol="0" fromWordArt="0" anchor="t" anchorCtr="0" forceAA="0" compatLnSpc="1">
+                        <a:prstTxWarp prst="textNoShape">
+                          <a:avLst/>
+                        </a:prstTxWarp>
+                        <a:noAutofit/>
+                      </wps:bodyPr>
+                    </wps:wsp>
+                  </a:graphicData>
+                </a:graphic>
+                <wp14:sizeRelH relativeFrom="margin">
+                  <wp14:pctWidth>0</wp14:pctWidth>
+                </wp14:sizeRelH>
+                <wp14:sizeRelV relativeFrom="margin">
+                  <wp14:pctHeight>0</wp14:pctHeight>
+                </wp14:sizeRelV>
+              </wp:anchor>
+            </w:drawing>
+          </mc:Choice>
+          <mc:Fallback>
+            <w:pict>
+              <v:rect w14:anchorId="4F0AF12A" id="_x0000_s1034" style="position:absolute;margin-left:42.95pt;margin-top:190.2pt;width:39.6pt;height:15.2pt;z-index:251730944;visibility:visible;mso-wrap-style:square;mso-width-percent:0;mso-height-percent:0;mso-wrap-distance-left:9pt;mso-wrap-distance-top:0;mso-wrap-distance-right:9pt;mso-wrap-distance-bottom:0;mso-position-horizontal:absolute;mso-position-horizontal-relative:text;mso-position-vertical:absolute;mso-position-vertical-relative:text;mso-width-percent:0;mso-height-percent:0;mso-width-relative:margin;mso-height-relative:margin;v-text-anchor:top" o:gfxdata="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" fillcolor="#b6b6b6" stroked="f" strokeweight="1pt">
+                <v:textbox>
+                  <w:txbxContent>
+                    <w:p>
+                      <w:pPr>
+                        <w:rPr>
+                          <w:color w:val="000000" w:themeColor="text1"/>
+                          <w:sz w:val="18"/>
+                          <w:szCs w:val="18"/>
+                        </w:rPr>
+                      </w:pPr>
+                    </w:p>
+                  </w:txbxContent>
+                </v:textbox>
+              </v:rect>
+            </w:pict>
+          </mc:Fallback>
+        </mc:AlternateContent>
+      </w:r>
+      <w:r>
+        <w:rPr>
+          <w:noProof/>
+        </w:rPr>
+        <mc:AlternateContent>
+          <mc:Choice Requires="wps">
+            <w:drawing>
+              <wp:anchor distT="0" distB="0" distL="114300" distR="114300" simplePos="0" relativeHeight="251727872" behindDoc="0" locked="0" layoutInCell="1" allowOverlap="1" wp14:anchorId="7DF788DF" wp14:editId="1C4AC714">
+                <wp:simplePos x="0" y="0"/>
+                <wp:positionH relativeFrom="column">
+                  <wp:posOffset>548640</wp:posOffset>
+                </wp:positionH>
+                <wp:positionV relativeFrom="paragraph">
+                  <wp:posOffset>3473450</wp:posOffset>
+                </wp:positionV>
+                <wp:extent cx="502920" cy="193040"/>
+                <wp:effectExtent l="0" t="0" r="5080" b="0"/>
+                <wp:wrapNone/>
+                <wp:docPr id="56337195" name="Rectangle 2"/>
+                <wp:cNvGraphicFramePr/>
+                <a:graphic xmlns:a="http://schemas.openxmlformats.org/drawingml/2006/main">
+                  <a:graphicData uri="http://schemas.microsoft.com/office/word/2010/wordprocessingShape">
+                    <wps:wsp>
+                      <wps:cNvSpPr/>
+                      <wps:spPr>
+                        <a:xfrm>
+                          <a:off x="0" y="0"/>
+                          <a:ext cx="502920" cy="193040"/>
+                        </a:xfrm>
+                        <a:prstGeom prst="rect">
+                          <a:avLst/>
+                        </a:prstGeom>
+                        <a:solidFill>
+                          <a:srgbClr val="F68E6B"/>
+                        </a:solidFill>
+                        <a:ln>
+                          <a:noFill/>
+                        </a:ln>
+                      </wps:spPr>
+                      <wps:style>
+                        <a:lnRef idx="2">
+                          <a:schemeClr val="dk1">
+                            <a:shade val="15000"/>
+                          </a:schemeClr>
+                        </a:lnRef>
+                        <a:fillRef idx="1">
+                          <a:schemeClr val="dk1"/>
+                        </a:fillRef>
+                        <a:effectRef idx="0">
+                          <a:schemeClr val="dk1"/>
+                        </a:effectRef>
+                        <a:fontRef idx="minor">
+                          <a:schemeClr val="lt1"/>
+                        </a:fontRef>
+                      </wps:style>
+                      <wps:txbx>
+                        <w:txbxContent>
+                          <w:p>
+                            <w:pPr>
+                              <w:rPr>
+                                <w:color w:val="000000" w:themeColor="text1"/>
+                                <w:sz w:val="18"/>
+                                <w:szCs w:val="18"/>
+                              </w:rPr>
+                            </w:pPr>
+                            <w:r>
+                              <w:rPr>
+                                <w:noProof/>
+                              </w:rPr>
+                              <w:drawing>
+                                <wp:inline distT="0" distB="0" distL="0" distR="0" wp14:anchorId="20CDDE19" wp14:editId="6BF1F9BF">
+                                  <wp:extent cx="236855" cy="88900"/>
+                                  <wp:effectExtent l="0" t="0" r="4445" b="0"/>
+                                  <wp:docPr id="453966462" name="Picture 453966462"/>
+                                  <wp:cNvGraphicFramePr>
+                                    <a:graphicFrameLocks xmlns:a="http://schemas.openxmlformats.org/drawingml/2006/main" noChangeAspect="1"/>
+                                  </wp:cNvGraphicFramePr>
+                                  <a:graphic xmlns:a="http://schemas.openxmlformats.org/drawingml/2006/main">
+                                    <a:graphicData uri="http://schemas.openxmlformats.org/drawingml/2006/picture">
+                                      <pic:pic xmlns:pic="http://schemas.openxmlformats.org/drawingml/2006/picture">
+                                        <pic:nvPicPr>
+                                          <pic:cNvPr id="1105693928" name=""/>
+                                          <pic:cNvPicPr/>
+                                        </pic:nvPicPr>
+                                        <pic:blipFill>
+                                          <a:blip r:embed="rId6"/>
+                                          <a:stretch>
+                                            <a:fillRect/>
+                                          </a:stretch>
+                                        </pic:blipFill>
+                                        <pic:spPr>
+                                          <a:xfrm>
+                                            <a:off x="0" y="0"/>
+                                            <a:ext cx="236855" cy="88900"/>
+                                          </a:xfrm>
+                                          <a:prstGeom prst="rect">
+                                            <a:avLst/>
+                                          </a:prstGeom>
+                                        </pic:spPr>
+                                      </pic:pic>
+                                    </a:graphicData>
+                                  </a:graphic>
+                                </wp:inline>
+                              </w:drawing>
+                            </w:r>
+                          </w:p>
+                        </w:txbxContent>
+                      </wps:txbx>
+                      <wps:bodyPr rot="0" spcFirstLastPara="0" vertOverflow="overflow" horzOverflow="overflow" vert="horz" wrap="square" lIns="91440" tIns="45720" rIns="91440" bIns="45720" numCol="1" spcCol="0" rtlCol="0" fromWordArt="0" anchor="t" anchorCtr="0" forceAA="0" compatLnSpc="1">
+                        <a:prstTxWarp prst="textNoShape">
+                          <a:avLst/>
+                        </a:prstTxWarp>
+                        <a:noAutofit/>
+                      </wps:bodyPr>
+                    </wps:wsp>
+                  </a:graphicData>
+                </a:graphic>
+                <wp14:sizeRelH relativeFrom="margin">
+                  <wp14:pctWidth>0</wp14:pctWidth>
+                </wp14:sizeRelH>
+                <wp14:sizeRelV relativeFrom="margin">
+                  <wp14:pctHeight>0</wp14:pctHeight>
+                </wp14:sizeRelV>
+              </wp:anchor>
+            </w:drawing>
+          </mc:Choice>
+          <mc:Fallback>
+            <w:pict>
+              <v:rect w14:anchorId="7DF788DF" id="_x0000_s1035" style="position:absolute;margin-left:43.2pt;margin-top:273.5pt;width:39.6pt;height:15.2pt;z-index:251727872;visibility:visible;mso-wrap-style:square;mso-width-percent:0;mso-height-percent:0;mso-wrap-distance-left:9pt;mso-wrap-distance-top:0;mso-wrap-distance-right:9pt;mso-wrap-distance-bottom:0;mso-position-horizontal:absolute;mso-position-horizontal-relative:text;mso-position-vertical:absolute;mso-position-vertical-relative:text;mso-width-percent:0;mso-height-percent:0;mso-width-relative:margin;mso-height-relative:margin;v-text-anchor:top" o:gfxdata="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" fillcolor="#f68e6b" stroked="f" strokeweight="1pt">
+                <v:textbox>
+                  <w:txbxContent>
+                    <w:p>
+                      <w:pPr>
+                        <w:rPr>
+                          <w:color w:val="000000" w:themeColor="text1"/>
+                          <w:sz w:val="18"/>
+                          <w:szCs w:val="18"/>
+                        </w:rPr>
+                      </w:pPr>
+                      <w:r>
+                        <w:rPr>
+                          <w:noProof/>
+                        </w:rPr>
+                        <w:drawing>
+                          <wp:inline distT="0" distB="0" distL="0" distR="0" wp14:anchorId="20CDDE19" wp14:editId="6BF1F9BF">
+                            <wp:extent cx="236855" cy="88900"/>
+                            <wp:effectExtent l="0" t="0" r="4445" b="0"/>
+                            <wp:docPr id="453966462" name="Picture 453966462"/>
+                            <wp:cNvGraphicFramePr>
+                              <a:graphicFrameLocks xmlns:a="http://schemas.openxmlformats.org/drawingml/2006/main" noChangeAspect="1"/>
+                            </wp:cNvGraphicFramePr>
+                            <a:graphic xmlns:a="http://schemas.openxmlformats.org/drawingml/2006/main">
+                              <a:graphicData uri="http://schemas.openxmlformats.org/drawingml/2006/picture">
+                                <pic:pic xmlns:pic="http://schemas.openxmlformats.org/drawingml/2006/picture">
+                                  <pic:nvPicPr>
+                                    <pic:cNvPr id="1105693928" name=""/>
+                                    <pic:cNvPicPr/>
+                                  </pic:nvPicPr>
+                                  <pic:blipFill>
+                                    <a:blip r:embed="rId6"/>
+                                    <a:stretch>
+                                      <a:fillRect/>
+                                    </a:stretch>
+                                  </pic:blipFill>
+                                  <pic:spPr>
+                                    <a:xfrm>
+                                      <a:off x="0" y="0"/>
+                                      <a:ext cx="236855" cy="88900"/>
+                                    </a:xfrm>
+                                    <a:prstGeom prst="rect">
+                                      <a:avLst/>
+                                    </a:prstGeom>
+                                  </pic:spPr>
+                                </pic:pic>
+                              </a:graphicData>
+                            </a:graphic>
+                          </wp:inline>
+                        </w:drawing>
+                      </w:r>
+                    </w:p>
+                  </w:txbxContent>
+                </v:textbox>
+              </v:rect>
+            </w:pict>
+          </mc:Fallback>
+        </mc:AlternateContent>
+      </w:r>
+      <w:r>
+        <w:rPr>
+          <w:noProof/>
+        </w:rPr>
+        <mc:AlternateContent>
+          <mc:Choice Requires="wps">
+            <w:drawing>
+              <wp:anchor distT="0" distB="0" distL="114300" distR="114300" simplePos="0" relativeHeight="251701248" behindDoc="0" locked="0" layoutInCell="1" allowOverlap="1" wp14:anchorId="38707A01" wp14:editId="4E053E7F">
+                <wp:simplePos x="0" y="0"/>
+                <wp:positionH relativeFrom="column">
+                  <wp:posOffset>991771</wp:posOffset>
+                </wp:positionH>
+                <wp:positionV relativeFrom="paragraph">
+                  <wp:posOffset>1316013</wp:posOffset>
+                </wp:positionV>
+                <wp:extent cx="513031" cy="367886"/>
+                <wp:effectExtent l="0" t="0" r="0" b="0"/>
+                <wp:wrapNone/>
+                <wp:docPr id="96668706" name="Rectangle 2"/>
+                <wp:cNvGraphicFramePr/>
+                <a:graphic xmlns:a="http://schemas.openxmlformats.org/drawingml/2006/main">
+                  <a:graphicData uri="http://schemas.microsoft.com/office/word/2010/wordprocessingShape">
+                    <wps:wsp>
+                      <wps:cNvSpPr/>
+                      <wps:spPr>
+                        <a:xfrm>
+                          <a:off x="0" y="0"/>
+                          <a:ext cx="513031" cy="367886"/>
+                        </a:xfrm>
+                        <a:prstGeom prst="rect">
+                          <a:avLst/>
+                        </a:prstGeom>
+                        <a:noFill/>
+                        <a:ln>
+                          <a:noFill/>
+                        </a:ln>
+                      </wps:spPr>
+                      <wps:style>
+                        <a:lnRef idx="2">
+                          <a:schemeClr val="dk1">
+                            <a:shade val="15000"/>
+                          </a:schemeClr>
+                        </a:lnRef>
+                        <a:fillRef idx="1">
+                          <a:schemeClr val="dk1"/>
+                        </a:fillRef>
+                        <a:effectRef idx="0">
+                          <a:schemeClr val="dk1"/>
+                        </a:effectRef>
+                        <a:fontRef idx="minor">
+                          <a:schemeClr val="lt1"/>
+                        </a:fontRef>
+                      </wps:style>
+                      <wps:txbx>
+                        <w:txbxContent>
+                          <w:p>
+                            <w:pPr>
+                              <w:jc w:val="center"/>
+                              <w:rPr>
+                                <w:sz w:val="16"/>
+                                <w:szCs w:val="16"/>
+                              </w:rPr>
+                            </w:pPr>
+                            <w:r>
+                              <w:rPr>
+                                <w:sz w:val="16"/>
+                                <w:szCs w:val="16"/>
+                              </w:rPr>
+                              <w:t>Section</w:t>
+                            </w:r>
+                          </w:p>
+                          <w:p>
+                            <w:pPr>
+                              <w:jc w:val="center"/>
+                              <w:rPr>
+                                <w:sz w:val="16"/>
+                                <w:szCs w:val="16"/>
+                              </w:rPr>
+                            </w:pPr>
+                            <w:r>
+                              <w:rPr>
+                                <w:sz w:val="16"/>
+                                <w:szCs w:val="16"/>
+                              </w:rPr>
+                              <w:t>Scene</w:t>
+                            </w:r>
+                          </w:p>
+                          <w:p>
+                            <w:pPr>
+                              <w:jc w:val="center"/>
+                              <w:rPr>
+                                <w:sz w:val="16"/>
+                                <w:szCs w:val="16"/>
+                              </w:rPr>
+                            </w:pPr>
+                          </w:p>
+                          <w:p>
+                            <w:pPr>
+                              <w:jc w:val="center"/>
+                              <w:rPr>
+                                <w:sz w:val="16"/>
+                                <w:szCs w:val="16"/>
+                              </w:rPr>
+                            </w:pPr>
+                          </w:p>
+                        </w:txbxContent>
+                      </wps:txbx>
+                      <wps:bodyPr rot="0" spcFirstLastPara="0" vertOverflow="overflow" horzOverflow="overflow" vert="horz" wrap="square" lIns="91440" tIns="45720" rIns="91440" bIns="45720" numCol="1" spcCol="0" rtlCol="0" fromWordArt="0" anchor="ctr" anchorCtr="0" forceAA="0" compatLnSpc="1">
+                        <a:prstTxWarp prst="textNoShape">
+                          <a:avLst/>
+                        </a:prstTxWarp>
+                        <a:noAutofit/>
+                      </wps:bodyPr>
+                    </wps:wsp>
+                  </a:graphicData>
+                </a:graphic>
+                <wp14:sizeRelH relativeFrom="margin">
+                  <wp14:pctWidth>0</wp14:pctWidth>
+                </wp14:sizeRelH>
+                <wp14:sizeRelV relativeFrom="margin">
+                  <wp14:pctHeight>0</wp14:pctHeight>
+                </wp14:sizeRelV>
+              </wp:anchor>
+            </w:drawing>
+          </mc:Choice>
+          <mc:Fallback>
+            <w:pict>
+              <v:rect w14:anchorId="38707A01" id="_x0000_s1036" style="position:absolute;margin-left:78.1pt;margin-top:103.6pt;width:40.4pt;height:28.95pt;z-index:251701248;visibility:visible;mso-wrap-style:square;mso-width-percent:0;mso-height-percent:0;mso-wrap-distance-left:9pt;mso-wrap-distance-top:0;mso-wrap-distance-right:9pt;mso-wrap-distance-bottom:0;mso-position-horizontal:absolute;mso-position-horizontal-relative:text;mso-position-vertical:absolute;mso-position-vertical-relative:text;mso-width-percent:0;mso-height-percent:0;mso-width-relative:margin;mso-height-relative:margin;v-text-anchor:middle" o:gfxdata="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" filled="f" stroked="f" strokeweight="1pt">
+                <v:textbox>
+                  <w:txbxContent>
+                    <w:p>
+                      <w:pPr>
+                        <w:jc w:val="center"/>
+                        <w:rPr>
+                          <w:sz w:val="16"/>
+                          <w:szCs w:val="16"/>
+                        </w:rPr>
+                      </w:pPr>
+                      <w:r>
+                        <w:rPr>
+                          <w:sz w:val="16"/>
+                          <w:szCs w:val="16"/>
+                        </w:rPr>
+                        <w:t>Section</w:t>
+                      </w:r>
+                    </w:p>
+                    <w:p>
+                      <w:pPr>
+                        <w:jc w:val="center"/>
+                        <w:rPr>
+                          <w:sz w:val="16"/>
+                          <w:szCs w:val="16"/>
+                        </w:rPr>
+                      </w:pPr>
+                      <w:r>
+                        <w:rPr>
+                          <w:sz w:val="16"/>
+                          <w:szCs w:val="16"/>
+                        </w:rPr>
+                        <w:t>Scene</w:t>
+                      </w:r>
+                    </w:p>
+                    <w:p>
+                      <w:pPr>
+                        <w:jc w:val="center"/>
+                        <w:rPr>
+                          <w:sz w:val="16"/>
+                          <w:szCs w:val="16"/>
+                        </w:rPr>
+                      </w:pPr>
+                    </w:p>
+                    <w:p>
+                      <w:pPr>
+                        <w:jc w:val="center"/>
+                        <w:rPr>
+                          <w:sz w:val="16"/>
+                          <w:szCs w:val="16"/>
+                        </w:rPr>
+                      </w:pPr>
+                    </w:p>
+                  </w:txbxContent>
+                </v:textbox>
+              </v:rect>
+            </w:pict>
+          </mc:Fallback>
+        </mc:AlternateContent>
+      </w:r>
+      <w:r>
+        <w:rPr>
+          <w:noProof/>
+        </w:rPr>
+        <mc:AlternateContent>
+          <mc:Choice Requires="wps">
+            <w:drawing>
+              <wp:anchor distT="0" distB="0" distL="114300" distR="114300" simplePos="0" relativeHeight="251719680" behindDoc="0" locked="0" layoutInCell="1" allowOverlap="1" wp14:anchorId="7A76730F" wp14:editId="2D290DFF">
+                <wp:simplePos x="0" y="0"/>
+                <wp:positionH relativeFrom="column">
+                  <wp:posOffset>1102360</wp:posOffset>
+                </wp:positionH>
+                <wp:positionV relativeFrom="paragraph">
+                  <wp:posOffset>3521711</wp:posOffset>
+                </wp:positionV>
+                <wp:extent cx="230505" cy="246491"/>
+                <wp:effectExtent l="0" t="0" r="0" b="0"/>
+                <wp:wrapNone/>
+                <wp:docPr id="1440511461" name="Rectangle 5"/>
+                <wp:cNvGraphicFramePr/>
+                <a:graphic xmlns:a="http://schemas.openxmlformats.org/drawingml/2006/main">
+                  <a:graphicData uri="http://schemas.microsoft.com/office/word/2010/wordprocessingShape">
+                    <wps:wsp>
+                      <wps:cNvSpPr/>
+                      <wps:spPr>
+                        <a:xfrm>
+                          <a:off x="0" y="0"/>
+                          <a:ext cx="230505" cy="246491"/>
+                        </a:xfrm>
+                        <a:prstGeom prst="rect">
+                          <a:avLst/>
+                        </a:prstGeom>
+                        <a:solidFill>
+                          <a:srgbClr val="212121"/>
+                        </a:solidFill>
+                        <a:ln>
+                          <a:noFill/>
+                        </a:ln>
+                      </wps:spPr>
+                      <wps:style>
+                        <a:lnRef idx="2">
+                          <a:schemeClr val="accent1">
+                            <a:shade val="15000"/>
+                          </a:schemeClr>
+                        </a:lnRef>
+                        <a:fillRef idx="1">
+                          <a:schemeClr val="accent1"/>
+                        </a:fillRef>
+                        <a:effectRef idx="0">
+                          <a:schemeClr val="accent1"/>
+                        </a:effectRef>
+                        <a:fontRef idx="minor">
+                          <a:schemeClr val="lt1"/>
+                        </a:fontRef>
+                      </wps:style>
+                      <wps:bodyPr rot="0" spcFirstLastPara="0" vertOverflow="overflow" horzOverflow="overflow" vert="horz" wrap="square" lIns="91440" tIns="45720" rIns="91440" bIns="45720" numCol="1" spcCol="0" rtlCol="0" fromWordArt="0" anchor="ctr" anchorCtr="0" forceAA="0" compatLnSpc="1">
+                        <a:prstTxWarp prst="textNoShape">
+                          <a:avLst/>
+                        </a:prstTxWarp>
+                        <a:noAutofit/>
+                      </wps:bodyPr>
+                    </wps:wsp>
+                  </a:graphicData>
+                </a:graphic>
+                <wp14:sizeRelH relativeFrom="margin">
+                  <wp14:pctWidth>0</wp14:pctWidth>
+                </wp14:sizeRelH>
+              </wp:anchor>
+            </w:drawing>
+          </mc:Choice>
+          <mc:Fallback>
+            <w:pict>
+              <v:rect w14:anchorId="549CFAEC" id="Rectangle 5" o:spid="_x0000_s1026" style="position:absolute;margin-left:86.8pt;margin-top:277.3pt;width:18.15pt;height:19.4pt;z-index:251719680;visibility:visible;mso-wrap-style:square;mso-width-percent:0;mso-wrap-distance-left:9pt;mso-wrap-distance-top:0;mso-wrap-distance-right:9pt;mso-wrap-distance-bottom:0;mso-position-horizontal:absolute;mso-position-horizontal-relative:text;mso-position-vertical:absolute;mso-position-vertical-relative:text;mso-width-percent:0;mso-width-relative:margin;v-text-anchor:middle" o:gfxdata="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" fillcolor="#212121" stroked="f" strokeweight="1pt"/>
+            </w:pict>
+          </mc:Fallback>
+        </mc:AlternateContent>
+      </w:r>
+      <w:r>
+        <w:rPr>
+          <w:noProof/>
+        </w:rPr>
+        <mc:AlternateContent>
+          <mc:Choice Requires="wps">
+            <w:drawing>
+              <wp:anchor distT="0" distB="0" distL="114300" distR="114300" simplePos="0" relativeHeight="251716608" behindDoc="0" locked="0" layoutInCell="1" allowOverlap="1" wp14:anchorId="4B55AF7D" wp14:editId="313A3164">
+                <wp:simplePos x="0" y="0"/>
+                <wp:positionH relativeFrom="column">
+                  <wp:posOffset>543560</wp:posOffset>
+                </wp:positionH>
+                <wp:positionV relativeFrom="paragraph">
+                  <wp:posOffset>4337050</wp:posOffset>
+                </wp:positionV>
+                <wp:extent cx="1041400" cy="246491"/>
+                <wp:effectExtent l="0" t="0" r="0" b="0"/>
+                <wp:wrapNone/>
+                <wp:docPr id="395251116" name="Rectangle 5"/>
+                <wp:cNvGraphicFramePr/>
+                <a:graphic xmlns:a="http://schemas.openxmlformats.org/drawingml/2006/main">
+                  <a:graphicData uri="http://schemas.microsoft.com/office/word/2010/wordprocessingShape">
+                    <wps:wsp>
+                      <wps:cNvSpPr/>
+                      <wps:spPr>
+                        <a:xfrm>
+                          <a:off x="0" y="0"/>
+                          <a:ext cx="1041400" cy="246491"/>
+                        </a:xfrm>
+                        <a:prstGeom prst="rect">
+                          <a:avLst/>
+                        </a:prstGeom>
+                        <a:solidFill>
+                          <a:srgbClr val="212121"/>
+                        </a:solidFill>
+                        <a:ln>
+                          <a:noFill/>
+                        </a:ln>
+                      </wps:spPr>
+                      <wps:style>
+                        <a:lnRef idx="2">
+                          <a:schemeClr val="accent1">
+                            <a:shade val="15000"/>
+                          </a:schemeClr>
+                        </a:lnRef>
+                        <a:fillRef idx="1">
+                          <a:schemeClr val="accent1"/>
+                        </a:fillRef>
+                        <a:effectRef idx="0">
+                          <a:schemeClr val="accent1"/>
+                        </a:effectRef>
+                        <a:fontRef idx="minor">
+                          <a:schemeClr val="lt1"/>
+                        </a:fontRef>
+                      </wps:style>
+                      <wps:bodyPr rot="0" spcFirstLastPara="0" vertOverflow="overflow" horzOverflow="overflow" vert="horz" wrap="square" lIns="91440" tIns="45720" rIns="91440" bIns="45720" numCol="1" spcCol="0" rtlCol="0" fromWordArt="0" anchor="ctr" anchorCtr="0" forceAA="0" compatLnSpc="1">
+                        <a:prstTxWarp prst="textNoShape">
+                          <a:avLst/>
+                        </a:prstTxWarp>
+                        <a:noAutofit/>
+                      </wps:bodyPr>
+                    </wps:wsp>
+                  </a:graphicData>
+                </a:graphic>
+                <wp14:sizeRelH relativeFrom="margin">
+                  <wp14:pctWidth>0</wp14:pctWidth>
+                </wp14:sizeRelH>
+              </wp:anchor>
+            </w:drawing>
+          </mc:Choice>
+          <mc:Fallback>
+            <w:pict>
+              <v:rect w14:anchorId="3BC3FC01" id="Rectangle 5" o:spid="_x0000_s1026" style="position:absolute;margin-left:42.8pt;margin-top:341.5pt;width:82pt;height:19.4pt;z-index:251716608;visibility:visible;mso-wrap-style:square;mso-width-percent:0;mso-wrap-distance-left:9pt;mso-wrap-distance-top:0;mso-wrap-distance-right:9pt;mso-wrap-distance-bottom:0;mso-position-horizontal:absolute;mso-position-horizontal-relative:text;mso-position-vertical:absolute;mso-position-vertical-relative:text;mso-width-percent:0;mso-width-relative:margin;v-text-anchor:middle" o:gfxdata="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" fillcolor="#212121" stroked="f" strokeweight="1pt"/>
+            </w:pict>
+          </mc:Fallback>
+        </mc:AlternateContent>
+      </w:r>
+      <w:r>
+        <w:rPr>
+          <w:noProof/>
+        </w:rPr>
+        <mc:AlternateContent>
+          <mc:Choice Requires="wps">
+            <w:drawing>
+              <wp:anchor distT="0" distB="0" distL="114300" distR="114300" simplePos="0" relativeHeight="251714560" behindDoc="0" locked="0" layoutInCell="1" allowOverlap="1" wp14:anchorId="5B33089B" wp14:editId="4FDE1805">
+                <wp:simplePos x="0" y="0"/>
+                <wp:positionH relativeFrom="column">
+                  <wp:posOffset>56271</wp:posOffset>
+                </wp:positionH>
+                <wp:positionV relativeFrom="paragraph">
+                  <wp:posOffset>3008532</wp:posOffset>
+                </wp:positionV>
+                <wp:extent cx="355600" cy="516695"/>
+                <wp:effectExtent l="0" t="0" r="0" b="0"/>
+                <wp:wrapNone/>
+                <wp:docPr id="377046120" name="Rectangle 2"/>
+                <wp:cNvGraphicFramePr/>
+                <a:graphic xmlns:a="http://schemas.openxmlformats.org/drawingml/2006/main">
+                  <a:graphicData uri="http://schemas.microsoft.com/office/word/2010/wordprocessingShape">
+                    <wps:wsp>
+                      <wps:cNvSpPr/>
+                      <wps:spPr>
+                        <a:xfrm rot="10800000">
+                          <a:off x="0" y="0"/>
+                          <a:ext cx="355600" cy="516695"/>
+                        </a:xfrm>
+                        <a:prstGeom prst="rect">
+                          <a:avLst/>
+                        </a:prstGeom>
+                        <a:noFill/>
+                        <a:ln>
+                          <a:noFill/>
+                        </a:ln>
+                      </wps:spPr>
+                      <wps:style>
+                        <a:lnRef idx="2">
+                          <a:schemeClr val="dk1">
+                            <a:shade val="15000"/>
+                          </a:schemeClr>
+                        </a:lnRef>
+                        <a:fillRef idx="1">
+                          <a:schemeClr val="dk1"/>
+                        </a:fillRef>
+                        <a:effectRef idx="0">
+                          <a:schemeClr val="dk1"/>
+                        </a:effectRef>
+                        <a:fontRef idx="minor">
+                          <a:schemeClr val="lt1"/>
+                        </a:fontRef>
+                      </wps:style>
+                      <wps:txbx>
+                        <w:txbxContent>
+                          <w:p>
+                            <w:pPr>
+                              <w:jc w:val="center"/>
+                              <w:rPr>
+                                <w:b/>
+                                <w:bCs/>
+                                <w:sz w:val="20"/>
+                                <w:szCs w:val="20"/>
+                              </w:rPr>
+                            </w:pPr>
+                            <w:r>
+                              <w:rPr>
+                                <w:b/>
+                                <w:bCs/>
+                                <w:sz w:val="20"/>
+                                <w:szCs w:val="20"/>
+                                <w:lang w:eastAsia="zh-TW"/>
+                              </w:rPr>
+                              <w:t>Local</w:t>
+                            </w:r>
+                          </w:p>
+                        </w:txbxContent>
+                      </wps:txbx>
+                      <wps:bodyPr rot="0" spcFirstLastPara="0" vertOverflow="overflow" horzOverflow="overflow" vert="eaVert" wrap="square" lIns="91440" tIns="45720" rIns="91440" bIns="45720" numCol="1" spcCol="0" rtlCol="0" fromWordArt="0" anchor="ctr" anchorCtr="0" forceAA="0" compatLnSpc="1">
+                        <a:prstTxWarp prst="textNoShape">
+                          <a:avLst/>
+                        </a:prstTxWarp>
+                        <a:noAutofit/>
+                      </wps:bodyPr>
+                    </wps:wsp>
+                  </a:graphicData>
+                </a:graphic>
+                <wp14:sizeRelH relativeFrom="margin">
+                  <wp14:pctWidth>0</wp14:pctWidth>
+                </wp14:sizeRelH>
+                <wp14:sizeRelV relativeFrom="margin">
+                  <wp14:pctHeight>0</wp14:pctHeight>
+                </wp14:sizeRelV>
+              </wp:anchor>
+            </w:drawing>
+          </mc:Choice>
+          <mc:Fallback>
+            <w:pict>
+              <v:rect w14:anchorId="5B33089B" id="_x0000_s1037" style="position:absolute;margin-left:4.45pt;margin-top:236.9pt;width:28pt;height:40.7pt;rotation:180;z-index:251714560;visibility:visible;mso-wrap-style:square;mso-width-percent:0;mso-height-percent:0;mso-wrap-distance-left:9pt;mso-wrap-distance-top:0;mso-wrap-distance-right:9pt;mso-wrap-distance-bottom:0;mso-position-horizontal:absolute;mso-position-horizontal-relative:text;mso-position-vertical:absolute;mso-position-vertical-relative:text;mso-width-percent:0;mso-height-percent:0;mso-width-relative:margin;mso-height-relative:margin;v-text-anchor:middle" o:gfxdata="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" filled="f" stroked="f" strokeweight="1pt">
+                <v:textbox style="layout-flow:vertical-ideographic">
+                  <w:txbxContent>
+                    <w:p>
+                      <w:pPr>
+                        <w:jc w:val="center"/>
+                        <w:rPr>
+                          <w:b/>
+                          <w:bCs/>
+                          <w:sz w:val="20"/>
+                          <w:szCs w:val="20"/>
+                        </w:rPr>
+                      </w:pPr>
+                      <w:r>
+                        <w:rPr>
+                          <w:b/>
+                          <w:bCs/>
+                          <w:sz w:val="20"/>
+                          <w:szCs w:val="20"/>
+                          <w:lang w:eastAsia="zh-TW"/>
+                        </w:rPr>
+                        <w:t>Local</w:t>
+                      </w:r>
+                    </w:p>
+                  </w:txbxContent>
+                </v:textbox>
+              </v:rect>
+            </w:pict>
+          </mc:Fallback>
+        </mc:AlternateContent>
+      </w:r>
+      <w:r>
+        <w:rPr>
+          <w:noProof/>
+        </w:rPr>
+        <mc:AlternateContent>
+          <mc:Choice Requires="wps">
+            <w:drawing>
+              <wp:anchor distT="0" distB="0" distL="114300" distR="114300" simplePos="0" relativeHeight="251713536" behindDoc="0" locked="0" layoutInCell="1" allowOverlap="1" wp14:anchorId="1286FA0A" wp14:editId="5F330D46">
+                <wp:simplePos x="0" y="0"/>
+                <wp:positionH relativeFrom="column">
+                  <wp:posOffset>20320</wp:posOffset>
+                </wp:positionH>
+                <wp:positionV relativeFrom="paragraph">
+                  <wp:posOffset>3046730</wp:posOffset>
+                </wp:positionV>
+                <wp:extent cx="320040" cy="406400"/>
+                <wp:effectExtent l="0" t="0" r="0" b="0"/>
+                <wp:wrapNone/>
+                <wp:docPr id="1688205886" name="Rectangle 5"/>
+                <wp:cNvGraphicFramePr/>
+                <a:graphic xmlns:a="http://schemas.openxmlformats.org/drawingml/2006/main">
+                  <a:graphicData uri="http://schemas.microsoft.com/office/word/2010/wordprocessingShape">
+                    <wps:wsp>
+                      <wps:cNvSpPr/>
+                      <wps:spPr>
+                        <a:xfrm>
+                          <a:off x="0" y="0"/>
+                          <a:ext cx="320040" cy="406400"/>
+                        </a:xfrm>
+                        <a:prstGeom prst="rect">
+                          <a:avLst/>
+                        </a:prstGeom>
+                        <a:solidFill>
+                          <a:srgbClr val="212121"/>
+                        </a:solidFill>
+                        <a:ln>
+                          <a:noFill/>
+                        </a:ln>
+                      </wps:spPr>
+                      <wps:style>
+                        <a:lnRef idx="2">
+                          <a:schemeClr val="accent1">
+                            <a:shade val="15000"/>
+                          </a:schemeClr>
+                        </a:lnRef>
+                        <a:fillRef idx="1">
+                          <a:schemeClr val="accent1"/>
+                        </a:fillRef>
+                        <a:effectRef idx="0">
+                          <a:schemeClr val="accent1"/>
+                        </a:effectRef>
+                        <a:fontRef idx="minor">
+                          <a:schemeClr val="lt1"/>
+                        </a:fontRef>
+                      </wps:style>
+                      <wps:bodyPr rot="0" spcFirstLastPara="0" vertOverflow="overflow" horzOverflow="overflow" vert="horz" wrap="square" lIns="91440" tIns="45720" rIns="91440" bIns="45720" numCol="1" spcCol="0" rtlCol="0" fromWordArt="0" anchor="ctr" anchorCtr="0" forceAA="0" compatLnSpc="1">
+                        <a:prstTxWarp prst="textNoShape">
+                          <a:avLst/>
+                        </a:prstTxWarp>
+                        <a:noAutofit/>
+                      </wps:bodyPr>
+                    </wps:wsp>
+                  </a:graphicData>
+                </a:graphic>
+                <wp14:sizeRelH relativeFrom="margin">
+                  <wp14:pctWidth>0</wp14:pctWidth>
+                </wp14:sizeRelH>
+                <wp14:sizeRelV relativeFrom="margin">
+                  <wp14:pctHeight>0</wp14:pctHeight>
+                </wp14:sizeRelV>
+              </wp:anchor>
+            </w:drawing>
+          </mc:Choice>
+          <mc:Fallback>
+            <w:pict>
+              <v:rect w14:anchorId="62002312" id="Rectangle 5" o:spid="_x0000_s1026" style="position:absolute;margin-left:1.6pt;margin-top:239.9pt;width:25.2pt;height:32pt;z-index:251713536;visibility:visible;mso-wrap-style:square;mso-width-percent:0;mso-height-percent:0;mso-wrap-distance-left:9pt;mso-wrap-distance-top:0;mso-wrap-distance-right:9pt;mso-wrap-distance-bottom:0;mso-position-horizontal:absolute;mso-position-horizontal-relative:text;mso-position-vertical:absolute;mso-position-vertical-relative:text;mso-width-percent:0;mso-height-percent:0;mso-width-relative:margin;mso-height-relative:margin;v-text-anchor:middle" o:gfxdata="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" fillcolor="#212121" stroked="f" strokeweight="1pt"/>
+            </w:pict>
+          </mc:Fallback>
+        </mc:AlternateContent>
+      </w:r>
+      <w:r>
+        <w:rPr>
+          <w:noProof/>
+        </w:rPr>
+        <mc:AlternateContent>
+          <mc:Choice Requires="wps">
+            <w:drawing>
+              <wp:anchor distT="0" distB="0" distL="114300" distR="114300" simplePos="0" relativeHeight="251711488" behindDoc="0" locked="0" layoutInCell="1" allowOverlap="1" wp14:anchorId="0DC0A199" wp14:editId="32042B52">
+                <wp:simplePos x="0" y="0"/>
+                <wp:positionH relativeFrom="column">
+                  <wp:posOffset>56271</wp:posOffset>
+                </wp:positionH>
+                <wp:positionV relativeFrom="paragraph">
+                  <wp:posOffset>1060157</wp:posOffset>
+                </wp:positionV>
+                <wp:extent cx="355600" cy="516695"/>
+                <wp:effectExtent l="0" t="0" r="0" b="0"/>
+                <wp:wrapNone/>
+                <wp:docPr id="1351606043" name="Rectangle 2"/>
+                <wp:cNvGraphicFramePr/>
+                <a:graphic xmlns:a="http://schemas.openxmlformats.org/drawingml/2006/main">
+                  <a:graphicData uri="http://schemas.microsoft.com/office/word/2010/wordprocessingShape">
+                    <wps:wsp>
+                      <wps:cNvSpPr/>
+                      <wps:spPr>
+                        <a:xfrm rot="10800000">
+                          <a:off x="0" y="0"/>
+                          <a:ext cx="355600" cy="516695"/>
+                        </a:xfrm>
+                        <a:prstGeom prst="rect">
+                          <a:avLst/>
+                        </a:prstGeom>
+                        <a:noFill/>
+                        <a:ln>
+                          <a:noFill/>
+                        </a:ln>
+                      </wps:spPr>
+                      <wps:style>
+                        <a:lnRef idx="2">
+                          <a:schemeClr val="dk1">
+                            <a:shade val="15000"/>
+                          </a:schemeClr>
+                        </a:lnRef>
+                        <a:fillRef idx="1">
+                          <a:schemeClr val="dk1"/>
+                        </a:fillRef>
+                        <a:effectRef idx="0">
+                          <a:schemeClr val="dk1"/>
+                        </a:effectRef>
+                        <a:fontRef idx="minor">
+                          <a:schemeClr val="lt1"/>
+                        </a:fontRef>
+                      </wps:style>
+                      <wps:txbx>
+                        <w:txbxContent>
+                          <w:p>
+                            <w:pPr>
+                              <w:jc w:val="center"/>
+                              <w:rPr>
+                                <w:b/>
+                                <w:bCs/>
+                                <w:sz w:val="20"/>
+                                <w:szCs w:val="20"/>
+                              </w:rPr>
+                            </w:pPr>
+                            <w:r>
+                              <w:rPr>
+                                <w:b/>
+                                <w:bCs/>
+                                <w:sz w:val="20"/>
+                                <w:szCs w:val="20"/>
+                                <w:lang w:eastAsia="zh-TW"/>
+                              </w:rPr>
+                              <w:t>Global</w:t>
+                            </w:r>
+                          </w:p>
+                        </w:txbxContent>
+                      </wps:txbx>
+                      <wps:bodyPr rot="0" spcFirstLastPara="0" vertOverflow="overflow" horzOverflow="overflow" vert="eaVert" wrap="square" lIns="91440" tIns="45720" rIns="91440" bIns="45720" numCol="1" spcCol="0" rtlCol="0" fromWordArt="0" anchor="ctr" anchorCtr="0" forceAA="0" compatLnSpc="1">
+                        <a:prstTxWarp prst="textNoShape">
+                          <a:avLst/>
+                        </a:prstTxWarp>
+                        <a:noAutofit/>
+                      </wps:bodyPr>
+                    </wps:wsp>
+                  </a:graphicData>
+                </a:graphic>
+                <wp14:sizeRelH relativeFrom="margin">
+                  <wp14:pctWidth>0</wp14:pctWidth>
+                </wp14:sizeRelH>
+                <wp14:sizeRelV relativeFrom="margin">
+                  <wp14:pctHeight>0</wp14:pctHeight>
+                </wp14:sizeRelV>
+              </wp:anchor>
+            </w:drawing>
+          </mc:Choice>
+          <mc:Fallback>
+            <w:pict>
+              <v:rect w14:anchorId="0DC0A199" id="_x0000_s1038" style="position:absolute;margin-left:4.45pt;margin-top:83.5pt;width:28pt;height:40.7pt;rotation:180;z-index:251711488;visibility:visible;mso-wrap-style:square;mso-width-percent:0;mso-height-percent:0;mso-wrap-distance-left:9pt;mso-wrap-distance-top:0;mso-wrap-distance-right:9pt;mso-wrap-distance-bottom:0;mso-position-horizontal:absolute;mso-position-horizontal-relative:text;mso-position-vertical:absolute;mso-position-vertical-relative:text;mso-width-percent:0;mso-height-percent:0;mso-width-relative:margin;mso-height-relative:margin;v-text-anchor:middle" o:gfxdata="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" filled="f" stroked="f" strokeweight="1pt">
+                <v:textbox style="layout-flow:vertical-ideographic">
+                  <w:txbxContent>
+                    <w:p>
+                      <w:pPr>
+                        <w:jc w:val="center"/>
+                        <w:rPr>
+                          <w:b/>
+                          <w:bCs/>
+                          <w:sz w:val="20"/>
+                          <w:szCs w:val="20"/>
+                        </w:rPr>
+                      </w:pPr>
+                      <w:r>
+                        <w:rPr>
+                          <w:b/>
+                          <w:bCs/>
+                          <w:sz w:val="20"/>
+                          <w:szCs w:val="20"/>
+                          <w:lang w:eastAsia="zh-TW"/>
+                        </w:rPr>
+                        <w:t>Global</w:t>
+                      </w:r>
+                    </w:p>
+                  </w:txbxContent>
+                </v:textbox>
+              </v:rect>
+            </w:pict>
+          </mc:Fallback>
+        </mc:AlternateContent>
+      </w:r>
+      <w:r>
+        <w:rPr>
+          <w:noProof/>
+        </w:rPr>
+        <mc:AlternateContent>
+          <mc:Choice Requires="wps">
+            <w:drawing>
+              <wp:anchor distT="0" distB="0" distL="114300" distR="114300" simplePos="0" relativeHeight="251710464" behindDoc="0" locked="0" layoutInCell="1" allowOverlap="1" wp14:anchorId="799160F2" wp14:editId="59410C23">
+                <wp:simplePos x="0" y="0"/>
+                <wp:positionH relativeFrom="column">
+                  <wp:posOffset>127000</wp:posOffset>
+                </wp:positionH>
+                <wp:positionV relativeFrom="paragraph">
+                  <wp:posOffset>1203960</wp:posOffset>
+                </wp:positionV>
+                <wp:extent cx="213360" cy="375920"/>
+                <wp:effectExtent l="0" t="0" r="2540" b="5080"/>
+                <wp:wrapNone/>
+                <wp:docPr id="1722394486" name="Rectangle 5"/>
+                <wp:cNvGraphicFramePr/>
+                <a:graphic xmlns:a="http://schemas.openxmlformats.org/drawingml/2006/main">
+                  <a:graphicData uri="http://schemas.microsoft.com/office/word/2010/wordprocessingShape">
+                    <wps:wsp>
+                      <wps:cNvSpPr/>
+                      <wps:spPr>
+                        <a:xfrm>
+                          <a:off x="0" y="0"/>
+                          <a:ext cx="213360" cy="375920"/>
+                        </a:xfrm>
+                        <a:prstGeom prst="rect">
+                          <a:avLst/>
+                        </a:prstGeom>
+                        <a:solidFill>
+                          <a:srgbClr val="212121"/>
+                        </a:solidFill>
+                        <a:ln>
+                          <a:noFill/>
+                        </a:ln>
+                      </wps:spPr>
+                      <wps:style>
+                        <a:lnRef idx="2">
+                          <a:schemeClr val="accent1">
+                            <a:shade val="15000"/>
+                          </a:schemeClr>
+                        </a:lnRef>
+                        <a:fillRef idx="1">
+                          <a:schemeClr val="accent1"/>
+                        </a:fillRef>
+                        <a:effectRef idx="0">
+                          <a:schemeClr val="accent1"/>
+                        </a:effectRef>
+                        <a:fontRef idx="minor">
+                          <a:schemeClr val="lt1"/>
+                        </a:fontRef>
+                      </wps:style>
+                      <wps:bodyPr rot="0" spcFirstLastPara="0" vertOverflow="overflow" horzOverflow="overflow" vert="horz" wrap="square" lIns="91440" tIns="45720" rIns="91440" bIns="45720" numCol="1" spcCol="0" rtlCol="0" fromWordArt="0" anchor="ctr" anchorCtr="0" forceAA="0" compatLnSpc="1">
+                        <a:prstTxWarp prst="textNoShape">
+                          <a:avLst/>
+                        </a:prstTxWarp>
+                        <a:noAutofit/>
+                      </wps:bodyPr>
+                    </wps:wsp>
+                  </a:graphicData>
+                </a:graphic>
+                <wp14:sizeRelH relativeFrom="margin">
+                  <wp14:pctWidth>0</wp14:pctWidth>
+                </wp14:sizeRelH>
+                <wp14:sizeRelV relativeFrom="margin">
+                  <wp14:pctHeight>0</wp14:pctHeight>
+                </wp14:sizeRelV>
+              </wp:anchor>
+            </w:drawing>
+          </mc:Choice>
+          <mc:Fallback>
+            <w:pict>
+              <v:rect w14:anchorId="7142826A" id="Rectangle 5" o:spid="_x0000_s1026" style="position:absolute;margin-left:10pt;margin-top:94.8pt;width:16.8pt;height:29.6pt;z-index:251710464;visibility:visible;mso-wrap-style:square;mso-width-percent:0;mso-height-percent:0;mso-wrap-distance-left:9pt;mso-wrap-distance-top:0;mso-wrap-distance-right:9pt;mso-wrap-distance-bottom:0;mso-position-horizontal:absolute;mso-position-horizontal-relative:text;mso-position-vertical:absolute;mso-position-vertical-relative:text;mso-width-percent:0;mso-height-percent:0;mso-width-relative:margin;mso-height-relative:margin;v-text-anchor:middle" o:gfxdata="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" fillcolor="#212121" stroked="f" strokeweight="1pt"/>
+            </w:pict>
+          </mc:Fallback>
+        </mc:AlternateContent>
+      </w:r>
+      <w:r>
+        <w:rPr>
+          <w:noProof/>
+        </w:rPr>
+        <mc:AlternateContent>
+          <mc:Choice Requires="wps">
+            <w:drawing>
+              <wp:anchor distT="0" distB="0" distL="114300" distR="114300" simplePos="0" relativeHeight="251705344" behindDoc="0" locked="0" layoutInCell="1" allowOverlap="1" wp14:anchorId="4EBE066D" wp14:editId="6B095305">
+                <wp:simplePos x="0" y="0"/>
+                <wp:positionH relativeFrom="column">
+                  <wp:posOffset>414997</wp:posOffset>
+                </wp:positionH>
+                <wp:positionV relativeFrom="paragraph">
+                  <wp:posOffset>591527</wp:posOffset>
+                </wp:positionV>
+                <wp:extent cx="491930" cy="433365"/>
+                <wp:effectExtent l="0" t="0" r="0" b="0"/>
+                <wp:wrapNone/>
+                <wp:docPr id="1214298829" name="Rectangle 2"/>
+                <wp:cNvGraphicFramePr/>
+                <a:graphic xmlns:a="http://schemas.openxmlformats.org/drawingml/2006/main">
+                  <a:graphicData uri="http://schemas.microsoft.com/office/word/2010/wordprocessingShape">
+                    <wps:wsp>
+                      <wps:cNvSpPr/>
+                      <wps:spPr>
+                        <a:xfrm>
+                          <a:off x="0" y="0"/>
+                          <a:ext cx="491930" cy="433365"/>
+                        </a:xfrm>
+                        <a:prstGeom prst="rect">
+                          <a:avLst/>
+                        </a:prstGeom>
+                        <a:noFill/>
+                        <a:ln>
+                          <a:noFill/>
+                        </a:ln>
+                      </wps:spPr>
+                      <wps:style>
+                        <a:lnRef idx="2">
+                          <a:schemeClr val="dk1">
+                            <a:shade val="15000"/>
+                          </a:schemeClr>
+                        </a:lnRef>
+                        <a:fillRef idx="1">
+                          <a:schemeClr val="dk1"/>
+                        </a:fillRef>
+                        <a:effectRef idx="0">
+                          <a:schemeClr val="dk1"/>
+                        </a:effectRef>
+                        <a:fontRef idx="minor">
+                          <a:schemeClr val="lt1"/>
+                        </a:fontRef>
+                      </wps:style>
+                      <wps:txbx>
+                        <w:txbxContent>
+                          <w:p>
+                            <w:pPr>
+                              <w:jc w:val="center"/>
+                              <w:rPr>
+                                <w:b/>
+                                <w:bCs/>
+                                <w:sz w:val="18"/>
+                                <w:szCs w:val="18"/>
+                                <w:lang w:eastAsia="zh-TW"/>
+                              </w:rPr>
+                            </w:pPr>
+                            <w:r>
+                              <w:rPr>
+                                <w:rFonts w:hint="eastAsia"/>
+                                <w:b/>
+                                <w:bCs/>
+                                <w:sz w:val="18"/>
+                                <w:szCs w:val="18"/>
+                                <w:lang w:eastAsia="zh-TW"/>
+                              </w:rPr>
+                              <w:t>Mood</w:t>
+                            </w:r>
+                          </w:p>
+                          <w:p>
+                            <w:pPr>
+                              <w:jc w:val="center"/>
+                              <w:rPr>
+                                <w:b/>
+                                <w:bCs/>
+                                <w:sz w:val="18"/>
+                                <w:szCs w:val="18"/>
+                              </w:rPr>
+                            </w:pPr>
+                            <w:r>
+                              <w:rPr>
+                                <w:b/>
+                                <w:bCs/>
+                                <w:sz w:val="18"/>
+                                <w:szCs w:val="18"/>
+                                <w:lang w:eastAsia="zh-TW"/>
+                              </w:rPr>
+                              <w:t>Board</w:t>
+                            </w:r>
+                          </w:p>
+                          <w:p>
+                            <w:pPr>
+                              <w:jc w:val="center"/>
+                              <w:rPr>
+                                <w:b/>
+                                <w:bCs/>
+                                <w:sz w:val="18"/>
+                                <w:szCs w:val="18"/>
+                              </w:rPr>
+                            </w:pPr>
+                          </w:p>
+                          <w:p>
+                            <w:pPr>
+                              <w:jc w:val="center"/>
+                              <w:rPr>
+                                <w:b/>
+                                <w:bCs/>
+                                <w:sz w:val="18"/>
+                                <w:szCs w:val="18"/>
+                              </w:rPr>
+                            </w:pPr>
+                          </w:p>
+                          <w:p>
+                            <w:pPr>
+                              <w:jc w:val="center"/>
+                              <w:rPr>
+                                <w:b/>
+                                <w:bCs/>
+                                <w:sz w:val="18"/>
+                                <w:szCs w:val="18"/>
+                              </w:rPr>
+                            </w:pPr>
+                          </w:p>
+                        </w:txbxContent>
+                      </wps:txbx>
+                      <wps:bodyPr rot="0" spcFirstLastPara="0" vertOverflow="overflow" horzOverflow="overflow" vert="horz" wrap="square" lIns="91440" tIns="45720" rIns="91440" bIns="45720" numCol="1" spcCol="0" rtlCol="0" fromWordArt="0" anchor="ctr" anchorCtr="0" forceAA="0" compatLnSpc="1">
+                        <a:prstTxWarp prst="textNoShape">
+                          <a:avLst/>
+                        </a:prstTxWarp>
+                        <a:noAutofit/>
+                      </wps:bodyPr>
+                    </wps:wsp>
+                  </a:graphicData>
+                </a:graphic>
+                <wp14:sizeRelH relativeFrom="margin">
+                  <wp14:pctWidth>0</wp14:pctWidth>
+                </wp14:sizeRelH>
+                <wp14:sizeRelV relativeFrom="margin">
+                  <wp14:pctHeight>0</wp14:pctHeight>
+                </wp14:sizeRelV>
+              </wp:anchor>
+            </w:drawing>
+          </mc:Choice>
+          <mc:Fallback>
+            <w:pict>
+              <v:rect w14:anchorId="4EBE066D" id="_x0000_s1039" style="position:absolute;margin-left:32.7pt;margin-top:46.6pt;width:38.75pt;height:34.1pt;z-index:251705344;visibility:visible;mso-wrap-style:square;mso-width-percent:0;mso-height-percent:0;mso-wrap-distance-left:9pt;mso-wrap-distance-top:0;mso-wrap-distance-right:9pt;mso-wrap-distance-bottom:0;mso-position-horizontal:absolute;mso-position-horizontal-relative:text;mso-position-vertical:absolute;mso-position-vertical-relative:text;mso-width-percent:0;mso-height-percent:0;mso-width-relative:margin;mso-height-relative:margin;v-text-anchor:middle" o:gfxdata="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" filled="f" stroked="f" strokeweight="1pt">
+                <v:textbox>
+                  <w:txbxContent>
+                    <w:p>
+                      <w:pPr>
+                        <w:jc w:val="center"/>
+                        <w:rPr>
+                          <w:b/>
+                          <w:bCs/>
+                          <w:sz w:val="18"/>
+                          <w:szCs w:val="18"/>
+                          <w:lang w:eastAsia="zh-TW"/>
+                        </w:rPr>
+                      </w:pPr>
+                      <w:r>
+                        <w:rPr>
+                          <w:rFonts w:hint="eastAsia"/>
+                          <w:b/>
+                          <w:bCs/>
+                          <w:sz w:val="18"/>
+                          <w:szCs w:val="18"/>
+                          <w:lang w:eastAsia="zh-TW"/>
+                        </w:rPr>
+                        <w:t>Mood</w:t>
+                      </w:r>
+                    </w:p>
+                    <w:p>
+                      <w:pPr>
+                        <w:jc w:val="center"/>
+                        <w:rPr>
+                          <w:b/>
+                          <w:bCs/>
+                          <w:sz w:val="18"/>
+                          <w:szCs w:val="18"/>
+                        </w:rPr>
+                      </w:pPr>
+                      <w:r>
+                        <w:rPr>
+                          <w:b/>
+                          <w:bCs/>
+                          <w:sz w:val="18"/>
+                          <w:szCs w:val="18"/>
+                          <w:lang w:eastAsia="zh-TW"/>
+                        </w:rPr>
+                        <w:t>Board</w:t>
+                      </w:r>
+                    </w:p>
+                    <w:p>
+                      <w:pPr>
+                        <w:jc w:val="center"/>
+                        <w:rPr>
+                          <w:b/>
+                          <w:bCs/>
+                          <w:sz w:val="18"/>
+                          <w:szCs w:val="18"/>
+                        </w:rPr>
+                      </w:pPr>
+                    </w:p>
+                    <w:p>
+                      <w:pPr>
+                        <w:jc w:val="center"/>
+                        <w:rPr>
+                          <w:b/>
+                          <w:bCs/>
+                          <w:sz w:val="18"/>
+                          <w:szCs w:val="18"/>
+                        </w:rPr>
+                      </w:pPr>
+                    </w:p>
+                    <w:p>
+                      <w:pPr>
+                        <w:jc w:val="center"/>
+                        <w:rPr>
+                          <w:b/>
+                          <w:bCs/>
+                          <w:sz w:val="18"/>
+                          <w:szCs w:val="18"/>
+                        </w:rPr>
+                      </w:pPr>
+                    </w:p>
+                  </w:txbxContent>
+                </v:textbox>
+              </v:rect>
+            </w:pict>
+          </mc:Fallback>
+        </mc:AlternateContent>
+      </w:r>
+      <w:r>
+        <w:rPr>
+          <w:noProof/>
+        </w:rPr>
+        <mc:AlternateContent>
+          <mc:Choice Requires="wps">
+            <w:drawing>
+              <wp:anchor distT="0" distB="0" distL="114300" distR="114300" simplePos="0" relativeHeight="251708416" behindDoc="0" locked="0" layoutInCell="1" allowOverlap="1" wp14:anchorId="1A2417A4" wp14:editId="75ABAE0A">
+                <wp:simplePos x="0" y="0"/>
+                <wp:positionH relativeFrom="column">
+                  <wp:posOffset>414997</wp:posOffset>
+                </wp:positionH>
+                <wp:positionV relativeFrom="paragraph">
+                  <wp:posOffset>1245675</wp:posOffset>
+                </wp:positionV>
+                <wp:extent cx="491930" cy="379827"/>
+                <wp:effectExtent l="0" t="0" r="0" b="0"/>
+                <wp:wrapNone/>
+                <wp:docPr id="1891274899" name="Rectangle 2"/>
+                <wp:cNvGraphicFramePr/>
+                <a:graphic xmlns:a="http://schemas.openxmlformats.org/drawingml/2006/main">
+                  <a:graphicData uri="http://schemas.microsoft.com/office/word/2010/wordprocessingShape">
+                    <wps:wsp>
+                      <wps:cNvSpPr/>
+                      <wps:spPr>
+                        <a:xfrm>
+                          <a:off x="0" y="0"/>
+                          <a:ext cx="491930" cy="379827"/>
+                        </a:xfrm>
+                        <a:prstGeom prst="rect">
+                          <a:avLst/>
+                        </a:prstGeom>
+                        <a:noFill/>
+                        <a:ln>
+                          <a:noFill/>
+                        </a:ln>
+                      </wps:spPr>
+                      <wps:style>
+                        <a:lnRef idx="2">
+                          <a:schemeClr val="dk1">
+                            <a:shade val="15000"/>
+                          </a:schemeClr>
+                        </a:lnRef>
+                        <a:fillRef idx="1">
+                          <a:schemeClr val="dk1"/>
+                        </a:fillRef>
+                        <a:effectRef idx="0">
+                          <a:schemeClr val="dk1"/>
+                        </a:effectRef>
+                        <a:fontRef idx="minor">
+                          <a:schemeClr val="lt1"/>
+                        </a:fontRef>
+                      </wps:style>
+                      <wps:txbx>
+                        <w:txbxContent>
+                          <w:p>
+                            <w:pPr>
+                              <w:jc w:val="center"/>
+                              <w:rPr>
+                                <w:b/>
+                                <w:bCs/>
+                                <w:sz w:val="18"/>
+                                <w:szCs w:val="18"/>
+                                <w:lang w:eastAsia="zh-TW"/>
+                              </w:rPr>
+                            </w:pPr>
+                            <w:r>
+                              <w:rPr>
+                                <w:b/>
+                                <w:bCs/>
+                                <w:sz w:val="18"/>
+                                <w:szCs w:val="18"/>
+                                <w:lang w:eastAsia="zh-TW"/>
+                              </w:rPr>
+                              <w:t>Story</w:t>
+                            </w:r>
+                          </w:p>
+                          <w:p>
+                            <w:pPr>
+                              <w:jc w:val="center"/>
+                              <w:rPr>
+                                <w:b/>
+                                <w:bCs/>
+                                <w:sz w:val="18"/>
+                                <w:szCs w:val="18"/>
+                              </w:rPr>
+                            </w:pPr>
+                            <w:r>
+                              <w:rPr>
+                                <w:b/>
+                                <w:bCs/>
+                                <w:sz w:val="18"/>
+                                <w:szCs w:val="18"/>
+                                <w:lang w:eastAsia="zh-TW"/>
+                              </w:rPr>
+                              <w:t>Board</w:t>
+                            </w:r>
+                          </w:p>
+                          <w:p>
+                            <w:pPr>
+                              <w:jc w:val="center"/>
+                              <w:rPr>
+                                <w:b/>
+                                <w:bCs/>
+                                <w:sz w:val="18"/>
+                                <w:szCs w:val="18"/>
+                              </w:rPr>
+                            </w:pPr>
+                          </w:p>
+                          <w:p>
+                            <w:pPr>
+                              <w:jc w:val="center"/>
+                              <w:rPr>
+                                <w:b/>
+                                <w:bCs/>
+                                <w:sz w:val="18"/>
+                                <w:szCs w:val="18"/>
+                              </w:rPr>
+                            </w:pPr>
+                          </w:p>
+                          <w:p>
+                            <w:pPr>
+                              <w:jc w:val="center"/>
+                              <w:rPr>
+                                <w:b/>
+                                <w:bCs/>
+                                <w:sz w:val="18"/>
+                                <w:szCs w:val="18"/>
+                              </w:rPr>
+                            </w:pPr>
+                          </w:p>
+                        </w:txbxContent>
+                      </wps:txbx>
+                      <wps:bodyPr rot="0" spcFirstLastPara="0" vertOverflow="overflow" horzOverflow="overflow" vert="horz" wrap="square" lIns="91440" tIns="45720" rIns="91440" bIns="45720" numCol="1" spcCol="0" rtlCol="0" fromWordArt="0" anchor="ctr" anchorCtr="0" forceAA="0" compatLnSpc="1">
+                        <a:prstTxWarp prst="textNoShape">
+                          <a:avLst/>
+                        </a:prstTxWarp>
+                        <a:noAutofit/>
+                      </wps:bodyPr>
+                    </wps:wsp>
+                  </a:graphicData>
+                </a:graphic>
+                <wp14:sizeRelH relativeFrom="margin">
+                  <wp14:pctWidth>0</wp14:pctWidth>
+                </wp14:sizeRelH>
+                <wp14:sizeRelV relativeFrom="margin">
+                  <wp14:pctHeight>0</wp14:pctHeight>
+                </wp14:sizeRelV>
+              </wp:anchor>
+            </w:drawing>
+          </mc:Choice>
+          <mc:Fallback>
+            <w:pict>
+              <v:rect w14:anchorId="1A2417A4" id="_x0000_s1040" style="position:absolute;margin-left:32.7pt;margin-top:98.1pt;width:38.75pt;height:29.9pt;z-index:251708416;visibility:visible;mso-wrap-style:square;mso-width-percent:0;mso-height-percent:0;mso-wrap-distance-left:9pt;mso-wrap-distance-top:0;mso-wrap-distance-right:9pt;mso-wrap-distance-bottom:0;mso-position-horizontal:absolute;mso-position-horizontal-relative:text;mso-position-vertical:absolute;mso-position-vertical-relative:text;mso-width-percent:0;mso-height-percent:0;mso-width-relative:margin;mso-height-relative:margin;v-text-anchor:middle" o:gfxdata="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" filled="f" stroked="f" strokeweight="1pt">
+                <v:textbox>
+                  <w:txbxContent>
+                    <w:p>
+                      <w:pPr>
+                        <w:jc w:val="center"/>
+                        <w:rPr>
+                          <w:b/>
+                          <w:bCs/>
+                          <w:sz w:val="18"/>
+                          <w:szCs w:val="18"/>
+                          <w:lang w:eastAsia="zh-TW"/>
+                        </w:rPr>
+                      </w:pPr>
+                      <w:r>
+                        <w:rPr>
+                          <w:b/>
+                          <w:bCs/>
+                          <w:sz w:val="18"/>
+                          <w:szCs w:val="18"/>
+                          <w:lang w:eastAsia="zh-TW"/>
+                        </w:rPr>
+                        <w:t>Story</w:t>
+                      </w:r>
+                    </w:p>
+                    <w:p>
+                      <w:pPr>
+                        <w:jc w:val="center"/>
+                        <w:rPr>
+                          <w:b/>
+                          <w:bCs/>
+                          <w:sz w:val="18"/>
+                          <w:szCs w:val="18"/>
+                        </w:rPr>
+                      </w:pPr>
+                      <w:r>
+                        <w:rPr>
+                          <w:b/>
+                          <w:bCs/>
+                          <w:sz w:val="18"/>
+                          <w:szCs w:val="18"/>
+                          <w:lang w:eastAsia="zh-TW"/>
+                        </w:rPr>
+                        <w:t>Board</w:t>
+                      </w:r>
+                    </w:p>
+                    <w:p>
+                      <w:pPr>
+                        <w:jc w:val="center"/>
+                        <w:rPr>
+                          <w:b/>
+                          <w:bCs/>
+                          <w:sz w:val="18"/>
+                          <w:szCs w:val="18"/>
+                        </w:rPr>
+                      </w:pPr>
+                    </w:p>
+                    <w:p>
+                      <w:pPr>
+                        <w:jc w:val="center"/>
+                        <w:rPr>
+                          <w:b/>
+                          <w:bCs/>
+                          <w:sz w:val="18"/>
+                          <w:szCs w:val="18"/>
+                        </w:rPr>
+                      </w:pPr>
+                    </w:p>
+                    <w:p>
+                      <w:pPr>
+                        <w:jc w:val="center"/>
+                        <w:rPr>
+                          <w:b/>
+                          <w:bCs/>
+                          <w:sz w:val="18"/>
+                          <w:szCs w:val="18"/>
+                        </w:rPr>
+                      </w:pPr>
+                    </w:p>
+                  </w:txbxContent>
+                </v:textbox>
+              </v:rect>
+            </w:pict>
+          </mc:Fallback>
+        </mc:AlternateContent>
+      </w:r>
+      <w:r>
+        <w:rPr>
+          <w:noProof/>
+        </w:rPr>
+        <mc:AlternateContent>
+          <mc:Choice Requires="wps">
+            <w:drawing>
+              <wp:anchor distT="0" distB="0" distL="114300" distR="114300" simplePos="0" relativeHeight="251707392" behindDoc="0" locked="0" layoutInCell="1" allowOverlap="1" wp14:anchorId="4DB807EC" wp14:editId="2814C3B3">
+                <wp:simplePos x="0" y="0"/>
+                <wp:positionH relativeFrom="column">
+                  <wp:posOffset>541655</wp:posOffset>
+                </wp:positionH>
+                <wp:positionV relativeFrom="paragraph">
+                  <wp:posOffset>1296672</wp:posOffset>
+                </wp:positionV>
+                <wp:extent cx="443865" cy="246491"/>
+                <wp:effectExtent l="0" t="0" r="635" b="0"/>
+                <wp:wrapNone/>
+                <wp:docPr id="589166654" name="Rectangle 5"/>
+                <wp:cNvGraphicFramePr/>
+                <a:graphic xmlns:a="http://schemas.openxmlformats.org/drawingml/2006/main">
+                  <a:graphicData uri="http://schemas.microsoft.com/office/word/2010/wordprocessingShape">
+                    <wps:wsp>
+                      <wps:cNvSpPr/>
+                      <wps:spPr>
+                        <a:xfrm>
+                          <a:off x="0" y="0"/>
+                          <a:ext cx="443865" cy="246491"/>
+                        </a:xfrm>
+                        <a:prstGeom prst="rect">
+                          <a:avLst/>
+                        </a:prstGeom>
+                        <a:solidFill>
+                          <a:srgbClr val="212121"/>
+                        </a:solidFill>
+                        <a:ln>
+                          <a:noFill/>
+                        </a:ln>
+                      </wps:spPr>
+                      <wps:style>
+                        <a:lnRef idx="2">
+                          <a:schemeClr val="accent1">
+                            <a:shade val="15000"/>
+                          </a:schemeClr>
+                        </a:lnRef>
+                        <a:fillRef idx="1">
+                          <a:schemeClr val="accent1"/>
+                        </a:fillRef>
+                        <a:effectRef idx="0">
+                          <a:schemeClr val="accent1"/>
+                        </a:effectRef>
+                        <a:fontRef idx="minor">
+                          <a:schemeClr val="lt1"/>
+                        </a:fontRef>
+                      </wps:style>
+                      <wps:bodyPr rot="0" spcFirstLastPara="0" vertOverflow="overflow" horzOverflow="overflow" vert="horz" wrap="square" lIns="91440" tIns="45720" rIns="91440" bIns="45720" numCol="1" spcCol="0" rtlCol="0" fromWordArt="0" anchor="ctr" anchorCtr="0" forceAA="0" compatLnSpc="1">
+                        <a:prstTxWarp prst="textNoShape">
+                          <a:avLst/>
+                        </a:prstTxWarp>
+                        <a:noAutofit/>
+                      </wps:bodyPr>
+                    </wps:wsp>
+                  </a:graphicData>
+                </a:graphic>
+                <wp14:sizeRelH relativeFrom="margin">
+                  <wp14:pctWidth>0</wp14:pctWidth>
+                </wp14:sizeRelH>
+              </wp:anchor>
+            </w:drawing>
+          </mc:Choice>
+          <mc:Fallback>
+            <w:pict>
+              <v:rect w14:anchorId="445027CD" id="Rectangle 5" o:spid="_x0000_s1026" style="position:absolute;margin-left:42.65pt;margin-top:102.1pt;width:34.95pt;height:19.4pt;z-index:251707392;visibility:visible;mso-wrap-style:square;mso-width-percent:0;mso-wrap-distance-left:9pt;mso-wrap-distance-top:0;mso-wrap-distance-right:9pt;mso-wrap-distance-bottom:0;mso-position-horizontal:absolute;mso-position-horizontal-relative:text;mso-position-vertical:absolute;mso-position-vertical-relative:text;mso-width-percent:0;mso-width-relative:margin;v-text-anchor:middle" o:gfxdata="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" fillcolor="#212121" stroked="f" strokeweight="1pt"/>
+            </w:pict>
+          </mc:Fallback>
+        </mc:AlternateContent>
+      </w:r>
+      <w:r>
+        <w:rPr>
+          <w:noProof/>
+        </w:rPr>
+        <mc:AlternateContent>
+          <mc:Choice Requires="wps">
+            <w:drawing>
+              <wp:anchor distT="0" distB="0" distL="114300" distR="114300" simplePos="0" relativeHeight="251704320" behindDoc="0" locked="0" layoutInCell="1" allowOverlap="1" wp14:anchorId="735DF46E" wp14:editId="767720FC">
+                <wp:simplePos x="0" y="0"/>
+                <wp:positionH relativeFrom="column">
+                  <wp:posOffset>477851</wp:posOffset>
+                </wp:positionH>
+                <wp:positionV relativeFrom="paragraph">
+                  <wp:posOffset>591185</wp:posOffset>
+                </wp:positionV>
+                <wp:extent cx="429150" cy="469127"/>
+                <wp:effectExtent l="0" t="0" r="3175" b="1270"/>
+                <wp:wrapNone/>
+                <wp:docPr id="596876812" name="Rectangle 5"/>
+                <wp:cNvGraphicFramePr/>
+                <a:graphic xmlns:a="http://schemas.openxmlformats.org/drawingml/2006/main">
+                  <a:graphicData uri="http://schemas.microsoft.com/office/word/2010/wordprocessingShape">
+                    <wps:wsp>
+                      <wps:cNvSpPr/>
+                      <wps:spPr>
+                        <a:xfrm>
+                          <a:off x="0" y="0"/>
+                          <a:ext cx="429150" cy="469127"/>
+                        </a:xfrm>
+                        <a:prstGeom prst="rect">
+                          <a:avLst/>
+                        </a:prstGeom>
+                        <a:solidFill>
+                          <a:srgbClr val="242424"/>
+                        </a:solidFill>
+                        <a:ln>
+                          <a:noFill/>
+                        </a:ln>
+                      </wps:spPr>
+                      <wps:style>
+                        <a:lnRef idx="2">
+                          <a:schemeClr val="accent1">
+                            <a:shade val="15000"/>
+                          </a:schemeClr>
+                        </a:lnRef>
+                        <a:fillRef idx="1">
+                          <a:schemeClr val="accent1"/>
+                        </a:fillRef>
+                        <a:effectRef idx="0">
+                          <a:schemeClr val="accent1"/>
+                        </a:effectRef>
+                        <a:fontRef idx="minor">
+                          <a:schemeClr val="lt1"/>
+                        </a:fontRef>
+                      </wps:style>
+                      <wps:bodyPr rot="0" spcFirstLastPara="0" vertOverflow="overflow" horzOverflow="overflow" vert="horz" wrap="square" lIns="91440" tIns="45720" rIns="91440" bIns="45720" numCol="1" spcCol="0" rtlCol="0" fromWordArt="0" anchor="ctr" anchorCtr="0" forceAA="0" compatLnSpc="1">
+                        <a:prstTxWarp prst="textNoShape">
+                          <a:avLst/>
+                        </a:prstTxWarp>
+                        <a:noAutofit/>
+                      </wps:bodyPr>
+                    </wps:wsp>
+                  </a:graphicData>
+                </a:graphic>
+                <wp14:sizeRelH relativeFrom="margin">
+                  <wp14:pctWidth>0</wp14:pctWidth>
+                </wp14:sizeRelH>
+                <wp14:sizeRelV relativeFrom="margin">
+                  <wp14:pctHeight>0</wp14:pctHeight>
+                </wp14:sizeRelV>
+              </wp:anchor>
+            </w:drawing>
+          </mc:Choice>
+          <mc:Fallback>
+            <w:pict>
+              <v:rect w14:anchorId="230B7610" id="Rectangle 5" o:spid="_x0000_s1026" style="position:absolute;margin-left:37.65pt;margin-top:46.55pt;width:33.8pt;height:36.95pt;z-index:251704320;visibility:visible;mso-wrap-style:square;mso-width-percent:0;mso-height-percent:0;mso-wrap-distance-left:9pt;mso-wrap-distance-top:0;mso-wrap-distance-right:9pt;mso-wrap-distance-bottom:0;mso-position-horizontal:absolute;mso-position-horizontal-relative:text;mso-position-vertical:absolute;mso-position-vertical-relative:text;mso-width-percent:0;mso-height-percent:0;mso-width-relative:margin;mso-height-relative:margin;v-text-anchor:middle" o:gfxdata="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" fillcolor="#242424" stroked="f" strokeweight="1pt"/>
+            </w:pict>
+          </mc:Fallback>
+        </mc:AlternateContent>
+      </w:r>
+      <w:r>
+        <w:rPr>
+          <w:noProof/>
+        </w:rPr>
+        <mc:AlternateContent>
+          <mc:Choice Requires="wps">
+            <w:drawing>
+              <wp:anchor distT="0" distB="0" distL="114300" distR="114300" simplePos="0" relativeHeight="251698176" behindDoc="0" locked="0" layoutInCell="1" allowOverlap="1" wp14:anchorId="4D32EB57" wp14:editId="357B504F">
+                <wp:simplePos x="0" y="0"/>
+                <wp:positionH relativeFrom="column">
+                  <wp:posOffset>1073674</wp:posOffset>
+                </wp:positionH>
+                <wp:positionV relativeFrom="paragraph">
+                  <wp:posOffset>2388346</wp:posOffset>
+                </wp:positionV>
+                <wp:extent cx="429150" cy="469127"/>
+                <wp:effectExtent l="0" t="0" r="3175" b="1270"/>
+                <wp:wrapNone/>
+                <wp:docPr id="809106707" name="Rectangle 5"/>
+                <wp:cNvGraphicFramePr/>
+                <a:graphic xmlns:a="http://schemas.openxmlformats.org/drawingml/2006/main">
+                  <a:graphicData uri="http://schemas.microsoft.com/office/word/2010/wordprocessingShape">
+                    <wps:wsp>
+                      <wps:cNvSpPr/>
+                      <wps:spPr>
+                        <a:xfrm>
+                          <a:off x="0" y="0"/>
+                          <a:ext cx="429150" cy="469127"/>
+                        </a:xfrm>
+                        <a:prstGeom prst="rect">
+                          <a:avLst/>
+                        </a:prstGeom>
+                        <a:solidFill>
+                          <a:srgbClr val="242424"/>
+                        </a:solidFill>
+                        <a:ln>
+                          <a:noFill/>
+                        </a:ln>
+                      </wps:spPr>
+                      <wps:style>
+                        <a:lnRef idx="2">
+                          <a:schemeClr val="accent1">
+                            <a:shade val="15000"/>
+                          </a:schemeClr>
+                        </a:lnRef>
+                        <a:fillRef idx="1">
+                          <a:schemeClr val="accent1"/>
+                        </a:fillRef>
+                        <a:effectRef idx="0">
+                          <a:schemeClr val="accent1"/>
+                        </a:effectRef>
+                        <a:fontRef idx="minor">
+                          <a:schemeClr val="lt1"/>
+                        </a:fontRef>
+                      </wps:style>
+                      <wps:bodyPr rot="0" spcFirstLastPara="0" vertOverflow="overflow" horzOverflow="overflow" vert="horz" wrap="square" lIns="91440" tIns="45720" rIns="91440" bIns="45720" numCol="1" spcCol="0" rtlCol="0" fromWordArt="0" anchor="ctr" anchorCtr="0" forceAA="0" compatLnSpc="1">
+                        <a:prstTxWarp prst="textNoShape">
+                          <a:avLst/>
+                        </a:prstTxWarp>
+                        <a:noAutofit/>
+                      </wps:bodyPr>
+                    </wps:wsp>
+                  </a:graphicData>
+                </a:graphic>
+                <wp14:sizeRelH relativeFrom="margin">
+                  <wp14:pctWidth>0</wp14:pctWidth>
+                </wp14:sizeRelH>
+                <wp14:sizeRelV relativeFrom="margin">
+                  <wp14:pctHeight>0</wp14:pctHeight>
+                </wp14:sizeRelV>
+              </wp:anchor>
+            </w:drawing>
+          </mc:Choice>
+          <mc:Fallback>
+            <w:pict>
+              <v:rect w14:anchorId="73F87386" id="Rectangle 5" o:spid="_x0000_s1026" style="position:absolute;margin-left:84.55pt;margin-top:188.05pt;width:33.8pt;height:36.95pt;z-index:251698176;visibility:visible;mso-wrap-style:square;mso-width-percent:0;mso-height-percent:0;mso-wrap-distance-left:9pt;mso-wrap-distance-top:0;mso-wrap-distance-right:9pt;mso-wrap-distance-bottom:0;mso-position-horizontal:absolute;mso-position-horizontal-relative:text;mso-position-vertical:absolute;mso-position-vertical-relative:text;mso-width-percent:0;mso-height-percent:0;mso-width-relative:margin;mso-height-relative:margin;v-text-anchor:middle" o:gfxdata="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" fillcolor="#242424" stroked="f" strokeweight="1pt"/>
+            </w:pict>
+          </mc:Fallback>
+        </mc:AlternateContent>
+      </w:r>
+      <w:r>
+        <w:rPr>
+          <w:noProof/>
+        </w:rPr>
+        <mc:AlternateContent>
+          <mc:Choice Requires="wps">
+            <w:drawing>
+              <wp:anchor distT="0" distB="0" distL="114300" distR="114300" simplePos="0" relativeHeight="251700224" behindDoc="0" locked="0" layoutInCell="1" allowOverlap="1" wp14:anchorId="120F13BC" wp14:editId="6774C7AB">
+                <wp:simplePos x="0" y="0"/>
+                <wp:positionH relativeFrom="column">
+                  <wp:posOffset>1104514</wp:posOffset>
+                </wp:positionH>
+                <wp:positionV relativeFrom="paragraph">
+                  <wp:posOffset>1345786</wp:posOffset>
+                </wp:positionV>
+                <wp:extent cx="294198" cy="325506"/>
+                <wp:effectExtent l="0" t="0" r="0" b="5080"/>
+                <wp:wrapNone/>
+                <wp:docPr id="436008883" name="Rectangle 5"/>
+                <wp:cNvGraphicFramePr/>
+                <a:graphic xmlns:a="http://schemas.openxmlformats.org/drawingml/2006/main">
+                  <a:graphicData uri="http://schemas.microsoft.com/office/word/2010/wordprocessingShape">
+                    <wps:wsp>
+                      <wps:cNvSpPr/>
+                      <wps:spPr>
+                        <a:xfrm>
+                          <a:off x="0" y="0"/>
+                          <a:ext cx="294198" cy="325506"/>
+                        </a:xfrm>
+                        <a:prstGeom prst="rect">
+                          <a:avLst/>
+                        </a:prstGeom>
+                        <a:solidFill>
+                          <a:srgbClr val="212121"/>
+                        </a:solidFill>
+                        <a:ln>
+                          <a:noFill/>
+                        </a:ln>
+                      </wps:spPr>
+                      <wps:style>
+                        <a:lnRef idx="2">
+                          <a:schemeClr val="accent1">
+                            <a:shade val="15000"/>
+                          </a:schemeClr>
+                        </a:lnRef>
+                        <a:fillRef idx="1">
+                          <a:schemeClr val="accent1"/>
+                        </a:fillRef>
+                        <a:effectRef idx="0">
+                          <a:schemeClr val="accent1"/>
+                        </a:effectRef>
+                        <a:fontRef idx="minor">
+                          <a:schemeClr val="lt1"/>
+                        </a:fontRef>
+                      </wps:style>
+                      <wps:bodyPr rot="0" spcFirstLastPara="0" vertOverflow="overflow" horzOverflow="overflow" vert="horz" wrap="square" lIns="91440" tIns="45720" rIns="91440" bIns="45720" numCol="1" spcCol="0" rtlCol="0" fromWordArt="0" anchor="ctr" anchorCtr="0" forceAA="0" compatLnSpc="1">
+                        <a:prstTxWarp prst="textNoShape">
+                          <a:avLst/>
+                        </a:prstTxWarp>
+                        <a:noAutofit/>
+                      </wps:bodyPr>
+                    </wps:wsp>
+                  </a:graphicData>
+                </a:graphic>
+                <wp14:sizeRelH relativeFrom="margin">
+                  <wp14:pctWidth>0</wp14:pctWidth>
+                </wp14:sizeRelH>
+                <wp14:sizeRelV relativeFrom="margin">
+                  <wp14:pctHeight>0</wp14:pctHeight>
+                </wp14:sizeRelV>
+              </wp:anchor>
+            </w:drawing>
+          </mc:Choice>
+          <mc:Fallback>
+            <w:pict>
+              <v:rect w14:anchorId="2B27AEAA" id="Rectangle 5" o:spid="_x0000_s1026" style="position:absolute;margin-left:86.95pt;margin-top:105.95pt;width:23.15pt;height:25.65pt;z-index:251700224;visibility:visible;mso-wrap-style:square;mso-width-percent:0;mso-height-percent:0;mso-wrap-distance-left:9pt;mso-wrap-distance-top:0;mso-wrap-distance-right:9pt;mso-wrap-distance-bottom:0;mso-position-horizontal:absolute;mso-position-horizontal-relative:text;mso-position-vertical:absolute;mso-position-vertical-relative:text;mso-width-percent:0;mso-height-percent:0;mso-width-relative:margin;mso-height-relative:margin;v-text-anchor:middle" o:gfxdata="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" fillcolor="#212121" stroked="f" strokeweight="1pt"/>
+            </w:pict>
+          </mc:Fallback>
+        </mc:AlternateContent>
+      </w:r>
+      <w:r>
+        <w:rPr>
+          <w:noProof/>
+        </w:rPr>
+        <mc:AlternateContent>
+          <mc:Choice Requires="wps">
+            <w:drawing>
+              <wp:anchor distT="0" distB="0" distL="114300" distR="114300" simplePos="0" relativeHeight="251693056" behindDoc="0" locked="0" layoutInCell="1" allowOverlap="1" wp14:anchorId="22BC39EE" wp14:editId="2A071CE7">
+                <wp:simplePos x="0" y="0"/>
+                <wp:positionH relativeFrom="column">
+                  <wp:posOffset>1105232</wp:posOffset>
+                </wp:positionH>
+                <wp:positionV relativeFrom="paragraph">
+                  <wp:posOffset>677462</wp:posOffset>
+                </wp:positionV>
+                <wp:extent cx="429150" cy="469127"/>
+                <wp:effectExtent l="0" t="0" r="3175" b="1270"/>
+                <wp:wrapNone/>
+                <wp:docPr id="751607494" name="Rectangle 5"/>
+                <wp:cNvGraphicFramePr/>
+                <a:graphic xmlns:a="http://schemas.openxmlformats.org/drawingml/2006/main">
+                  <a:graphicData uri="http://schemas.microsoft.com/office/word/2010/wordprocessingShape">
+                    <wps:wsp>
+                      <wps:cNvSpPr/>
+                      <wps:spPr>
+                        <a:xfrm>
+                          <a:off x="0" y="0"/>
+                          <a:ext cx="429150" cy="469127"/>
+                        </a:xfrm>
+                        <a:prstGeom prst="rect">
+                          <a:avLst/>
+                        </a:prstGeom>
+                        <a:solidFill>
+                          <a:srgbClr val="242424"/>
+                        </a:solidFill>
+                        <a:ln>
+                          <a:noFill/>
+                        </a:ln>
+                      </wps:spPr>
+                      <wps:style>
+                        <a:lnRef idx="2">
+                          <a:schemeClr val="accent1">
+                            <a:shade val="15000"/>
+                          </a:schemeClr>
+                        </a:lnRef>
+                        <a:fillRef idx="1">
+                          <a:schemeClr val="accent1"/>
+                        </a:fillRef>
+                        <a:effectRef idx="0">
+                          <a:schemeClr val="accent1"/>
+                        </a:effectRef>
+                        <a:fontRef idx="minor">
+                          <a:schemeClr val="lt1"/>
+                        </a:fontRef>
+                      </wps:style>
+                      <wps:bodyPr rot="0" spcFirstLastPara="0" vertOverflow="overflow" horzOverflow="overflow" vert="horz" wrap="square" lIns="91440" tIns="45720" rIns="91440" bIns="45720" numCol="1" spcCol="0" rtlCol="0" fromWordArt="0" anchor="ctr" anchorCtr="0" forceAA="0" compatLnSpc="1">
+                        <a:prstTxWarp prst="textNoShape">
+                          <a:avLst/>
+                        </a:prstTxWarp>
+                        <a:noAutofit/>
+                      </wps:bodyPr>
+                    </wps:wsp>
+                  </a:graphicData>
+                </a:graphic>
+                <wp14:sizeRelH relativeFrom="margin">
+                  <wp14:pctWidth>0</wp14:pctWidth>
+                </wp14:sizeRelH>
+                <wp14:sizeRelV relativeFrom="margin">
+                  <wp14:pctHeight>0</wp14:pctHeight>
+                </wp14:sizeRelV>
+              </wp:anchor>
+            </w:drawing>
+          </mc:Choice>
+          <mc:Fallback>
+            <w:pict>
+              <v:rect w14:anchorId="1244267C" id="Rectangle 5" o:spid="_x0000_s1026" style="position:absolute;margin-left:87.05pt;margin-top:53.35pt;width:33.8pt;height:36.95pt;z-index:251693056;visibility:visible;mso-wrap-style:square;mso-width-percent:0;mso-height-percent:0;mso-wrap-distance-left:9pt;mso-wrap-distance-top:0;mso-wrap-distance-right:9pt;mso-wrap-distance-bottom:0;mso-position-horizontal:absolute;mso-position-horizontal-relative:text;mso-position-vertical:absolute;mso-position-vertical-relative:text;mso-width-percent:0;mso-height-percent:0;mso-width-relative:margin;mso-height-relative:margin;v-text-anchor:middle" o:gfxdata="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" fillcolor="#242424" stroked="f" strokeweight="1pt"/>
+            </w:pict>
+          </mc:Fallback>
+        </mc:AlternateContent>
+      </w:r>
+      <w:r>
+        <w:rPr>
+          <w:noProof/>
+        </w:rPr>
+        <mc:AlternateContent>
+          <mc:Choice Requires="wps">
+            <w:drawing>
+              <wp:anchor distT="0" distB="0" distL="114300" distR="114300" simplePos="0" relativeHeight="251688960" behindDoc="0" locked="0" layoutInCell="1" allowOverlap="1">
+                <wp:simplePos x="0" y="0"/>
+                <wp:positionH relativeFrom="column">
+                  <wp:posOffset>341381</wp:posOffset>
+                </wp:positionH>
+                <wp:positionV relativeFrom="paragraph">
+                  <wp:posOffset>57537</wp:posOffset>
+                </wp:positionV>
+                <wp:extent cx="906448" cy="277495"/>
+                <wp:effectExtent l="0" t="0" r="0" b="1905"/>
+                <wp:wrapNone/>
+                <wp:docPr id="2009497583" name="Rectangle 4"/>
+                <wp:cNvGraphicFramePr/>
+                <a:graphic xmlns:a="http://schemas.openxmlformats.org/drawingml/2006/main">
+                  <a:graphicData uri="http://schemas.microsoft.com/office/word/2010/wordprocessingShape">
+                    <wps:wsp>
+                      <wps:cNvSpPr/>
+                      <wps:spPr>
+                        <a:xfrm>
+                          <a:off x="0" y="0"/>
+                          <a:ext cx="906448" cy="277495"/>
+                        </a:xfrm>
+                        <a:prstGeom prst="rect">
+                          <a:avLst/>
+                        </a:prstGeom>
+                        <a:solidFill>
+                          <a:srgbClr val="212121"/>
+                        </a:solidFill>
+                        <a:ln>
+                          <a:noFill/>
+                        </a:ln>
+                      </wps:spPr>
+                      <wps:style>
+                        <a:lnRef idx="2">
+                          <a:schemeClr val="accent1">
+                            <a:shade val="15000"/>
+                          </a:schemeClr>
+                        </a:lnRef>
+                        <a:fillRef idx="1">
+                          <a:schemeClr val="accent1"/>
+                        </a:fillRef>
+                        <a:effectRef idx="0">
+                          <a:schemeClr val="accent1"/>
+                        </a:effectRef>
+                        <a:fontRef idx="minor">
+                          <a:schemeClr val="lt1"/>
+                        </a:fontRef>
+                      </wps:style>
+                      <wps:bodyPr rot="0" spcFirstLastPara="0" vertOverflow="overflow" horzOverflow="overflow" vert="horz" wrap="square" lIns="91440" tIns="45720" rIns="91440" bIns="45720" numCol="1" spcCol="0" rtlCol="0" fromWordArt="0" anchor="ctr" anchorCtr="0" forceAA="0" compatLnSpc="1">
+                        <a:prstTxWarp prst="textNoShape">
+                          <a:avLst/>
+                        </a:prstTxWarp>
+                        <a:noAutofit/>
+                      </wps:bodyPr>
+                    </wps:wsp>
+                  </a:graphicData>
+                </a:graphic>
+              </wp:anchor>
+            </w:drawing>
+          </mc:Choice>
+          <mc:Fallback>
+            <w:pict>
+              <v:rect w14:anchorId="02272B3C" id="Rectangle 4" o:spid="_x0000_s1026" style="position:absolute;margin-left:26.9pt;margin-top:4.55pt;width:71.35pt;height:21.85pt;z-index:251688960;visibility:visible;mso-wrap-style:square;mso-wrap-distance-left:9pt;mso-wrap-distance-top:0;mso-wrap-distance-right:9pt;mso-wrap-distance-bottom:0;mso-position-horizontal:absolute;mso-position-horizontal-relative:text;mso-position-vertical:absolute;mso-position-vertical-relative:text;v-text-anchor:middle" o:gfxdata="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" fillcolor="#212121" stroked="f" strokeweight="1pt"/>
+            </w:pict>
+          </mc:Fallback>
+        </mc:AlternateContent>
+      </w:r>
+      <w:r>
+        <w:rPr>
+          <w:noProof/>
+        </w:rPr>
+        <w:drawing>
+          <wp:inline distT="0" distB="0" distL="0" distR="0">
+            <wp:extent cx="8229600" cy="4629150"/>
+            <wp:effectExtent l="0" t="0" r="0" b="6350"/>
+            <wp:docPr id="2088596803" name="Picture 1"/>
+            <wp:cNvGraphicFramePr>
+              <a:graphicFrameLocks xmlns:a="http://schemas.openxmlformats.org/drawingml/2006/main" noChangeAspect="1"/>
+            </wp:cNvGraphicFramePr>
+            <a:graphic xmlns:a="http://schemas.openxmlformats.org/drawingml/2006/main">
+              <a:graphicData uri="http://schemas.openxmlformats.org/drawingml/2006/picture">
+                <pic:pic xmlns:pic="http://schemas.openxmlformats.org/drawingml/2006/picture">
+                  <pic:nvPicPr>
+                    <pic:cNvPr id="2088596803" name="Picture 2088596803"/>
+                    <pic:cNvPicPr/>
+                  </pic:nvPicPr>
+                  <pic:blipFill>
+                    <a:blip r:embed="rId7" cstate="print">
+                      <a:extLst>
+                        <a:ext uri="{28A0092B-C50C-407E-A947-70E740481C1C}">
+                          <a14:useLocalDpi xmlns:a14="http://schemas.microsoft.com/office/drawing/2010/main" val="0"/>
+                        </a:ext>
+                      </a:extLst>
+                    </a:blip>
+                    <a:stretch>
+                      <a:fillRect/>
+                    </a:stretch>
+                  </pic:blipFill>
+                  <pic:spPr>
+                    <a:xfrm>
+                      <a:off x="0" y="0"/>
+                      <a:ext cx="8229600" cy="4629150"/>
+                    </a:xfrm>
+                    <a:prstGeom prst="rect">
+                      <a:avLst/>
+                    </a:prstGeom>
+                  </pic:spPr>
+                </pic:pic>
+              </a:graphicData>
+            </a:graphic>
+          </wp:inline>
+        </w:drawing>
+      </w:r>
+    </w:p>
+    <w:p>
+      <w:pPr>
+        <w:rPr>
+          <w:rFonts w:hint="eastAsia"/>
+          <w:vertAlign w:val="subscript"/>
+          <w:lang w:val="en-US"/>
+        </w:rPr>
+      </w:pPr>
+    </w:p>
+    <w:p/>
+    <w:p>
+      <w:r>
+        <w:softHyphen/>
+      </w:r>
+      <w:r>
+        <w:softHyphen/>
+      </w:r>
+      <w:r>
+        <w:softHyphen/>
+      </w:r>
+      <w:r>
+        <w:softHyphen/>
+      </w:r>
+    </w:p>
+    <w:p/>
+    <w:p/>
+    <w:p/>
+    <w:p/>
+    <w:p/>
+    <w:p/>
+    <w:p/>
     <w:sectPr>
-      <w:pgSz w:w="12240" w:h="15840"/>
+      <w:pgSz w:w="15840" w:h="12240" w:orient="landscape"/>
       <w:pgMar w:top="1440" w:right="1440" w:bottom="1440" w:left="1440" w:header="708" w:footer="708" w:gutter="0"/>
       <w:cols w:space="708"/>
       <w:docGrid w:linePitch="360"/>

</xml_diff>